<commit_message>
Add structure for docs
</commit_message>
<xml_diff>
--- a/Report-Thesis-Deep-Learning.docx
+++ b/Report-Thesis-Deep-Learning.docx
@@ -1894,11 +1894,10 @@
           <w:r>
             <w:fldChar w:fldCharType="separate"/>
           </w:r>
-          <w:hyperlink w:anchor="_Toc498190834" w:history="1">
+          <w:hyperlink w:anchor="_Toc498726862" w:history="1">
             <w:r>
               <w:rPr>
                 <w:rStyle w:val="Hyperlink"/>
-                <w:b/>
                 <w:noProof/>
               </w:rPr>
               <w:t>CHƯƠNG 1 – MỞ ĐẦU</w:t>
@@ -1922,7 +1921,7 @@
                 <w:noProof/>
                 <w:webHidden/>
               </w:rPr>
-              <w:instrText xml:space="preserve"> PAGEREF _Toc498190834 \h </w:instrText>
+              <w:instrText xml:space="preserve"> PAGEREF _Toc498726862 \h </w:instrText>
             </w:r>
             <w:r>
               <w:rPr>
@@ -1966,7 +1965,7 @@
               <w:szCs w:val="22"/>
             </w:rPr>
           </w:pPr>
-          <w:hyperlink w:anchor="_Toc498190835" w:history="1">
+          <w:hyperlink w:anchor="_Toc498726863" w:history="1">
             <w:r>
               <w:rPr>
                 <w:rStyle w:val="Hyperlink"/>
@@ -2015,7 +2014,7 @@
                 <w:noProof/>
                 <w:webHidden/>
               </w:rPr>
-              <w:instrText xml:space="preserve"> PAGEREF _Toc498190835 \h </w:instrText>
+              <w:instrText xml:space="preserve"> PAGEREF _Toc498726863 \h </w:instrText>
             </w:r>
             <w:r>
               <w:rPr>
@@ -2059,7 +2058,7 @@
               <w:szCs w:val="22"/>
             </w:rPr>
           </w:pPr>
-          <w:hyperlink w:anchor="_Toc498190836" w:history="1">
+          <w:hyperlink w:anchor="_Toc498726864" w:history="1">
             <w:r>
               <w:rPr>
                 <w:rStyle w:val="Hyperlink"/>
@@ -2088,7 +2087,7 @@
                 <w:noProof/>
                 <w:webHidden/>
               </w:rPr>
-              <w:instrText xml:space="preserve"> PAGEREF _Toc498190836 \h </w:instrText>
+              <w:instrText xml:space="preserve"> PAGEREF _Toc498726864 \h </w:instrText>
             </w:r>
             <w:r>
               <w:rPr>
@@ -2132,7 +2131,7 @@
               <w:szCs w:val="22"/>
             </w:rPr>
           </w:pPr>
-          <w:hyperlink w:anchor="_Toc498190837" w:history="1">
+          <w:hyperlink w:anchor="_Toc498726865" w:history="1">
             <w:r>
               <w:rPr>
                 <w:rStyle w:val="Hyperlink"/>
@@ -2161,7 +2160,7 @@
                 <w:noProof/>
                 <w:webHidden/>
               </w:rPr>
-              <w:instrText xml:space="preserve"> PAGEREF _Toc498190837 \h </w:instrText>
+              <w:instrText xml:space="preserve"> PAGEREF _Toc498726865 \h </w:instrText>
             </w:r>
             <w:r>
               <w:rPr>
@@ -2205,11 +2204,10 @@
               <w:szCs w:val="22"/>
             </w:rPr>
           </w:pPr>
-          <w:hyperlink w:anchor="_Toc498190838" w:history="1">
+          <w:hyperlink w:anchor="_Toc498726866" w:history="1">
             <w:r>
               <w:rPr>
                 <w:rStyle w:val="Hyperlink"/>
-                <w:b/>
                 <w:noProof/>
               </w:rPr>
               <w:t>CHƯƠNG 2 – ARTIFICIAL NEURAL NETWORK</w:t>
@@ -2233,7 +2231,7 @@
                 <w:noProof/>
                 <w:webHidden/>
               </w:rPr>
-              <w:instrText xml:space="preserve"> PAGEREF _Toc498190838 \h </w:instrText>
+              <w:instrText xml:space="preserve"> PAGEREF _Toc498726866 \h </w:instrText>
             </w:r>
             <w:r>
               <w:rPr>
@@ -2277,7 +2275,7 @@
               <w:szCs w:val="22"/>
             </w:rPr>
           </w:pPr>
-          <w:hyperlink w:anchor="_Toc498190839" w:history="1">
+          <w:hyperlink w:anchor="_Toc498726867" w:history="1">
             <w:r>
               <w:rPr>
                 <w:rStyle w:val="Hyperlink"/>
@@ -2306,7 +2304,7 @@
                 <w:noProof/>
                 <w:webHidden/>
               </w:rPr>
-              <w:instrText xml:space="preserve"> PAGEREF _Toc498190839 \h </w:instrText>
+              <w:instrText xml:space="preserve"> PAGEREF _Toc498726867 \h </w:instrText>
             </w:r>
             <w:r>
               <w:rPr>
@@ -2350,7 +2348,7 @@
               <w:szCs w:val="22"/>
             </w:rPr>
           </w:pPr>
-          <w:hyperlink w:anchor="_Toc498190840" w:history="1">
+          <w:hyperlink w:anchor="_Toc498726868" w:history="1">
             <w:r>
               <w:rPr>
                 <w:rStyle w:val="Hyperlink"/>
@@ -2379,7 +2377,7 @@
                 <w:noProof/>
                 <w:webHidden/>
               </w:rPr>
-              <w:instrText xml:space="preserve"> PAGEREF _Toc498190840 \h </w:instrText>
+              <w:instrText xml:space="preserve"> PAGEREF _Toc498726868 \h </w:instrText>
             </w:r>
             <w:r>
               <w:rPr>
@@ -2423,7 +2421,7 @@
               <w:szCs w:val="22"/>
             </w:rPr>
           </w:pPr>
-          <w:hyperlink w:anchor="_Toc498190841" w:history="1">
+          <w:hyperlink w:anchor="_Toc498726869" w:history="1">
             <w:r>
               <w:rPr>
                 <w:rStyle w:val="Hyperlink"/>
@@ -2453,7 +2451,7 @@
                 <w:noProof/>
                 <w:webHidden/>
               </w:rPr>
-              <w:instrText xml:space="preserve"> PAGEREF _Toc498190841 \h </w:instrText>
+              <w:instrText xml:space="preserve"> PAGEREF _Toc498726869 \h </w:instrText>
             </w:r>
             <w:r>
               <w:rPr>
@@ -2497,7 +2495,7 @@
               <w:szCs w:val="22"/>
             </w:rPr>
           </w:pPr>
-          <w:hyperlink w:anchor="_Toc498190842" w:history="1">
+          <w:hyperlink w:anchor="_Toc498726870" w:history="1">
             <w:r>
               <w:rPr>
                 <w:rStyle w:val="Hyperlink"/>
@@ -2527,7 +2525,7 @@
                 <w:noProof/>
                 <w:webHidden/>
               </w:rPr>
-              <w:instrText xml:space="preserve"> PAGEREF _Toc498190842 \h </w:instrText>
+              <w:instrText xml:space="preserve"> PAGEREF _Toc498726870 \h </w:instrText>
             </w:r>
             <w:r>
               <w:rPr>
@@ -2571,7 +2569,7 @@
               <w:szCs w:val="22"/>
             </w:rPr>
           </w:pPr>
-          <w:hyperlink w:anchor="_Toc498190843" w:history="1">
+          <w:hyperlink w:anchor="_Toc498726871" w:history="1">
             <w:r>
               <w:rPr>
                 <w:rStyle w:val="Hyperlink"/>
@@ -2601,7 +2599,7 @@
                 <w:noProof/>
                 <w:webHidden/>
               </w:rPr>
-              <w:instrText xml:space="preserve"> PAGEREF _Toc498190843 \h </w:instrText>
+              <w:instrText xml:space="preserve"> PAGEREF _Toc498726871 \h </w:instrText>
             </w:r>
             <w:r>
               <w:rPr>
@@ -2645,7 +2643,7 @@
               <w:szCs w:val="22"/>
             </w:rPr>
           </w:pPr>
-          <w:hyperlink w:anchor="_Toc498190844" w:history="1">
+          <w:hyperlink w:anchor="_Toc498726872" w:history="1">
             <w:r>
               <w:rPr>
                 <w:rStyle w:val="Hyperlink"/>
@@ -2675,7 +2673,7 @@
                 <w:noProof/>
                 <w:webHidden/>
               </w:rPr>
-              <w:instrText xml:space="preserve"> PAGEREF _Toc498190844 \h </w:instrText>
+              <w:instrText xml:space="preserve"> PAGEREF _Toc498726872 \h </w:instrText>
             </w:r>
             <w:r>
               <w:rPr>
@@ -2719,7 +2717,7 @@
               <w:szCs w:val="22"/>
             </w:rPr>
           </w:pPr>
-          <w:hyperlink w:anchor="_Toc498190845" w:history="1">
+          <w:hyperlink w:anchor="_Toc498726873" w:history="1">
             <w:r>
               <w:rPr>
                 <w:rStyle w:val="Hyperlink"/>
@@ -2765,7 +2763,7 @@
                 <w:noProof/>
                 <w:webHidden/>
               </w:rPr>
-              <w:instrText xml:space="preserve"> PAGEREF _Toc498190845 \h </w:instrText>
+              <w:instrText xml:space="preserve"> PAGEREF _Toc498726873 \h </w:instrText>
             </w:r>
             <w:r>
               <w:rPr>
@@ -2809,7 +2807,7 @@
               <w:szCs w:val="22"/>
             </w:rPr>
           </w:pPr>
-          <w:hyperlink w:anchor="_Toc498190846" w:history="1">
+          <w:hyperlink w:anchor="_Toc498726874" w:history="1">
             <w:r>
               <w:rPr>
                 <w:rStyle w:val="Hyperlink"/>
@@ -2846,7 +2844,7 @@
                 <w:noProof/>
                 <w:webHidden/>
               </w:rPr>
-              <w:instrText xml:space="preserve"> PAGEREF _Toc498190846 \h </w:instrText>
+              <w:instrText xml:space="preserve"> PAGEREF _Toc498726874 \h </w:instrText>
             </w:r>
             <w:r>
               <w:rPr>
@@ -2890,7 +2888,7 @@
               <w:szCs w:val="22"/>
             </w:rPr>
           </w:pPr>
-          <w:hyperlink w:anchor="_Toc498190847" w:history="1">
+          <w:hyperlink w:anchor="_Toc498726875" w:history="1">
             <w:r>
               <w:rPr>
                 <w:rStyle w:val="Hyperlink"/>
@@ -2930,7 +2928,7 @@
                 <w:noProof/>
                 <w:webHidden/>
               </w:rPr>
-              <w:instrText xml:space="preserve"> PAGEREF _Toc498190847 \h </w:instrText>
+              <w:instrText xml:space="preserve"> PAGEREF _Toc498726875 \h </w:instrText>
             </w:r>
             <w:r>
               <w:rPr>
@@ -2974,7 +2972,7 @@
               <w:szCs w:val="22"/>
             </w:rPr>
           </w:pPr>
-          <w:hyperlink w:anchor="_Toc498190848" w:history="1">
+          <w:hyperlink w:anchor="_Toc498726876" w:history="1">
             <w:r>
               <w:rPr>
                 <w:rStyle w:val="Hyperlink"/>
@@ -3014,7 +3012,7 @@
                 <w:noProof/>
                 <w:webHidden/>
               </w:rPr>
-              <w:instrText xml:space="preserve"> PAGEREF _Toc498190848 \h </w:instrText>
+              <w:instrText xml:space="preserve"> PAGEREF _Toc498726876 \h </w:instrText>
             </w:r>
             <w:r>
               <w:rPr>
@@ -3058,7 +3056,7 @@
               <w:szCs w:val="22"/>
             </w:rPr>
           </w:pPr>
-          <w:hyperlink w:anchor="_Toc498190849" w:history="1">
+          <w:hyperlink w:anchor="_Toc498726877" w:history="1">
             <w:r>
               <w:rPr>
                 <w:rStyle w:val="Hyperlink"/>
@@ -3096,7 +3094,7 @@
                 <w:noProof/>
                 <w:webHidden/>
               </w:rPr>
-              <w:instrText xml:space="preserve"> PAGEREF _Toc498190849 \h </w:instrText>
+              <w:instrText xml:space="preserve"> PAGEREF _Toc498726877 \h </w:instrText>
             </w:r>
             <w:r>
               <w:rPr>
@@ -3140,7 +3138,7 @@
               <w:szCs w:val="22"/>
             </w:rPr>
           </w:pPr>
-          <w:hyperlink w:anchor="_Toc498190850" w:history="1">
+          <w:hyperlink w:anchor="_Toc498726878" w:history="1">
             <w:r>
               <w:rPr>
                 <w:rStyle w:val="Hyperlink"/>
@@ -3180,7 +3178,7 @@
                 <w:noProof/>
                 <w:webHidden/>
               </w:rPr>
-              <w:instrText xml:space="preserve"> PAGEREF _Toc498190850 \h </w:instrText>
+              <w:instrText xml:space="preserve"> PAGEREF _Toc498726878 \h </w:instrText>
             </w:r>
             <w:r>
               <w:rPr>
@@ -3224,7 +3222,7 @@
               <w:szCs w:val="22"/>
             </w:rPr>
           </w:pPr>
-          <w:hyperlink w:anchor="_Toc498190851" w:history="1">
+          <w:hyperlink w:anchor="_Toc498726879" w:history="1">
             <w:r>
               <w:rPr>
                 <w:rStyle w:val="Hyperlink"/>
@@ -3265,7 +3263,7 @@
                 <w:noProof/>
                 <w:webHidden/>
               </w:rPr>
-              <w:instrText xml:space="preserve"> PAGEREF _Toc498190851 \h </w:instrText>
+              <w:instrText xml:space="preserve"> PAGEREF _Toc498726879 \h </w:instrText>
             </w:r>
             <w:r>
               <w:rPr>
@@ -3309,7 +3307,7 @@
               <w:szCs w:val="22"/>
             </w:rPr>
           </w:pPr>
-          <w:hyperlink w:anchor="_Toc498190852" w:history="1">
+          <w:hyperlink w:anchor="_Toc498726880" w:history="1">
             <w:r>
               <w:rPr>
                 <w:rStyle w:val="Hyperlink"/>
@@ -3349,7 +3347,7 @@
                 <w:noProof/>
                 <w:webHidden/>
               </w:rPr>
-              <w:instrText xml:space="preserve"> PAGEREF _Toc498190852 \h </w:instrText>
+              <w:instrText xml:space="preserve"> PAGEREF _Toc498726880 \h </w:instrText>
             </w:r>
             <w:r>
               <w:rPr>
@@ -3393,7 +3391,7 @@
               <w:szCs w:val="22"/>
             </w:rPr>
           </w:pPr>
-          <w:hyperlink w:anchor="_Toc498190853" w:history="1">
+          <w:hyperlink w:anchor="_Toc498726881" w:history="1">
             <w:r>
               <w:rPr>
                 <w:rStyle w:val="Hyperlink"/>
@@ -3422,7 +3420,7 @@
                 <w:noProof/>
                 <w:webHidden/>
               </w:rPr>
-              <w:instrText xml:space="preserve"> PAGEREF _Toc498190853 \h </w:instrText>
+              <w:instrText xml:space="preserve"> PAGEREF _Toc498726881 \h </w:instrText>
             </w:r>
             <w:r>
               <w:rPr>
@@ -3466,7 +3464,7 @@
               <w:szCs w:val="22"/>
             </w:rPr>
           </w:pPr>
-          <w:hyperlink w:anchor="_Toc498190854" w:history="1">
+          <w:hyperlink w:anchor="_Toc498726882" w:history="1">
             <w:r>
               <w:rPr>
                 <w:rStyle w:val="Hyperlink"/>
@@ -3495,7 +3493,7 @@
                 <w:noProof/>
                 <w:webHidden/>
               </w:rPr>
-              <w:instrText xml:space="preserve"> PAGEREF _Toc498190854 \h </w:instrText>
+              <w:instrText xml:space="preserve"> PAGEREF _Toc498726882 \h </w:instrText>
             </w:r>
             <w:r>
               <w:rPr>
@@ -3539,11 +3537,10 @@
               <w:szCs w:val="22"/>
             </w:rPr>
           </w:pPr>
-          <w:hyperlink w:anchor="_Toc498190855" w:history="1">
+          <w:hyperlink w:anchor="_Toc498726883" w:history="1">
             <w:r>
               <w:rPr>
                 <w:rStyle w:val="Hyperlink"/>
-                <w:b/>
                 <w:noProof/>
               </w:rPr>
               <w:t>CHƯƠNG 3 – CONVOLUTIONAL NEURAL NETWORK</w:t>
@@ -3567,7 +3564,7 @@
                 <w:noProof/>
                 <w:webHidden/>
               </w:rPr>
-              <w:instrText xml:space="preserve"> PAGEREF _Toc498190855 \h </w:instrText>
+              <w:instrText xml:space="preserve"> PAGEREF _Toc498726883 \h </w:instrText>
             </w:r>
             <w:r>
               <w:rPr>
@@ -3611,7 +3608,7 @@
               <w:szCs w:val="22"/>
             </w:rPr>
           </w:pPr>
-          <w:hyperlink w:anchor="_Toc498190856" w:history="1">
+          <w:hyperlink w:anchor="_Toc498726884" w:history="1">
             <w:r>
               <w:rPr>
                 <w:rStyle w:val="Hyperlink"/>
@@ -3640,7 +3637,7 @@
                 <w:noProof/>
                 <w:webHidden/>
               </w:rPr>
-              <w:instrText xml:space="preserve"> PAGEREF _Toc498190856 \h </w:instrText>
+              <w:instrText xml:space="preserve"> PAGEREF _Toc498726884 \h </w:instrText>
             </w:r>
             <w:r>
               <w:rPr>
@@ -3684,7 +3681,7 @@
               <w:szCs w:val="22"/>
             </w:rPr>
           </w:pPr>
-          <w:hyperlink w:anchor="_Toc498190857" w:history="1">
+          <w:hyperlink w:anchor="_Toc498726885" w:history="1">
             <w:r>
               <w:rPr>
                 <w:rStyle w:val="Hyperlink"/>
@@ -3713,7 +3710,7 @@
                 <w:noProof/>
                 <w:webHidden/>
               </w:rPr>
-              <w:instrText xml:space="preserve"> PAGEREF _Toc498190857 \h </w:instrText>
+              <w:instrText xml:space="preserve"> PAGEREF _Toc498726885 \h </w:instrText>
             </w:r>
             <w:r>
               <w:rPr>
@@ -3757,7 +3754,7 @@
               <w:szCs w:val="22"/>
             </w:rPr>
           </w:pPr>
-          <w:hyperlink w:anchor="_Toc498190858" w:history="1">
+          <w:hyperlink w:anchor="_Toc498726886" w:history="1">
             <w:r>
               <w:rPr>
                 <w:rStyle w:val="Hyperlink"/>
@@ -3786,7 +3783,7 @@
                 <w:noProof/>
                 <w:webHidden/>
               </w:rPr>
-              <w:instrText xml:space="preserve"> PAGEREF _Toc498190858 \h </w:instrText>
+              <w:instrText xml:space="preserve"> PAGEREF _Toc498726886 \h </w:instrText>
             </w:r>
             <w:r>
               <w:rPr>
@@ -3830,7 +3827,7 @@
               <w:szCs w:val="22"/>
             </w:rPr>
           </w:pPr>
-          <w:hyperlink w:anchor="_Toc498190859" w:history="1">
+          <w:hyperlink w:anchor="_Toc498726887" w:history="1">
             <w:r>
               <w:rPr>
                 <w:rStyle w:val="Hyperlink"/>
@@ -3859,7 +3856,7 @@
                 <w:noProof/>
                 <w:webHidden/>
               </w:rPr>
-              <w:instrText xml:space="preserve"> PAGEREF _Toc498190859 \h </w:instrText>
+              <w:instrText xml:space="preserve"> PAGEREF _Toc498726887 \h </w:instrText>
             </w:r>
             <w:r>
               <w:rPr>
@@ -3903,7 +3900,7 @@
               <w:szCs w:val="22"/>
             </w:rPr>
           </w:pPr>
-          <w:hyperlink w:anchor="_Toc498190860" w:history="1">
+          <w:hyperlink w:anchor="_Toc498726888" w:history="1">
             <w:r>
               <w:rPr>
                 <w:rStyle w:val="Hyperlink"/>
@@ -3932,7 +3929,7 @@
                 <w:noProof/>
                 <w:webHidden/>
               </w:rPr>
-              <w:instrText xml:space="preserve"> PAGEREF _Toc498190860 \h </w:instrText>
+              <w:instrText xml:space="preserve"> PAGEREF _Toc498726888 \h </w:instrText>
             </w:r>
             <w:r>
               <w:rPr>
@@ -3976,14 +3973,13 @@
               <w:szCs w:val="22"/>
             </w:rPr>
           </w:pPr>
-          <w:hyperlink w:anchor="_Toc498190861" w:history="1">
+          <w:hyperlink w:anchor="_Toc498726889" w:history="1">
             <w:r>
               <w:rPr>
                 <w:rStyle w:val="Hyperlink"/>
-                <w:b/>
-                <w:noProof/>
-              </w:rPr>
-              <w:t>CHƯƠNG 4 – TENSORFLOW API</w:t>
+                <w:noProof/>
+              </w:rPr>
+              <w:t>CHƯƠNG 4 – REGIONS WITH CONVOLUTIONAL NEURAL NETWORK(R-CNN)</w:t>
             </w:r>
             <w:r>
               <w:rPr>
@@ -4004,7 +4000,7 @@
                 <w:noProof/>
                 <w:webHidden/>
               </w:rPr>
-              <w:instrText xml:space="preserve"> PAGEREF _Toc498190861 \h </w:instrText>
+              <w:instrText xml:space="preserve"> PAGEREF _Toc498726889 \h </w:instrText>
             </w:r>
             <w:r>
               <w:rPr>
@@ -4048,13 +4044,13 @@
               <w:szCs w:val="22"/>
             </w:rPr>
           </w:pPr>
-          <w:hyperlink w:anchor="_Toc498190862" w:history="1">
+          <w:hyperlink w:anchor="_Toc498726890" w:history="1">
             <w:r>
               <w:rPr>
                 <w:rStyle w:val="Hyperlink"/>
                 <w:noProof/>
               </w:rPr>
-              <w:t>1. Giới thiệu</w:t>
+              <w:t>CHƯƠNG 5 – TENSORFLOW API</w:t>
             </w:r>
             <w:r>
               <w:rPr>
@@ -4075,7 +4071,7 @@
                 <w:noProof/>
                 <w:webHidden/>
               </w:rPr>
-              <w:instrText xml:space="preserve"> PAGEREF _Toc498190862 \h </w:instrText>
+              <w:instrText xml:space="preserve"> PAGEREF _Toc498726890 \h </w:instrText>
             </w:r>
             <w:r>
               <w:rPr>
@@ -4095,7 +4091,7 @@
                 <w:noProof/>
                 <w:webHidden/>
               </w:rPr>
-              <w:t>15</w:t>
+              <w:t>16</w:t>
             </w:r>
             <w:r>
               <w:rPr>
@@ -4119,13 +4115,13 @@
               <w:szCs w:val="22"/>
             </w:rPr>
           </w:pPr>
-          <w:hyperlink w:anchor="_Toc498190863" w:history="1">
+          <w:hyperlink w:anchor="_Toc498726891" w:history="1">
             <w:r>
               <w:rPr>
                 <w:rStyle w:val="Hyperlink"/>
                 <w:noProof/>
               </w:rPr>
-              <w:t>2. Hỗ trợ ngôn ngữ</w:t>
+              <w:t>1. Giới thiệu</w:t>
             </w:r>
             <w:r>
               <w:rPr>
@@ -4146,7 +4142,7 @@
                 <w:noProof/>
                 <w:webHidden/>
               </w:rPr>
-              <w:instrText xml:space="preserve"> PAGEREF _Toc498190863 \h </w:instrText>
+              <w:instrText xml:space="preserve"> PAGEREF _Toc498726891 \h </w:instrText>
             </w:r>
             <w:r>
               <w:rPr>
@@ -4166,7 +4162,7 @@
                 <w:noProof/>
                 <w:webHidden/>
               </w:rPr>
-              <w:t>15</w:t>
+              <w:t>16</w:t>
             </w:r>
             <w:r>
               <w:rPr>
@@ -4190,12 +4186,83 @@
               <w:szCs w:val="22"/>
             </w:rPr>
           </w:pPr>
-          <w:hyperlink w:anchor="_Toc498190864" w:history="1">
+          <w:hyperlink w:anchor="_Toc498726892" w:history="1">
             <w:r>
               <w:rPr>
                 <w:rStyle w:val="Hyperlink"/>
                 <w:noProof/>
               </w:rPr>
+              <w:t>2. Hỗ trợ ngôn ngữ</w:t>
+            </w:r>
+            <w:r>
+              <w:rPr>
+                <w:noProof/>
+                <w:webHidden/>
+              </w:rPr>
+              <w:tab/>
+            </w:r>
+            <w:r>
+              <w:rPr>
+                <w:noProof/>
+                <w:webHidden/>
+              </w:rPr>
+              <w:fldChar w:fldCharType="begin"/>
+            </w:r>
+            <w:r>
+              <w:rPr>
+                <w:noProof/>
+                <w:webHidden/>
+              </w:rPr>
+              <w:instrText xml:space="preserve"> PAGEREF _Toc498726892 \h </w:instrText>
+            </w:r>
+            <w:r>
+              <w:rPr>
+                <w:noProof/>
+                <w:webHidden/>
+              </w:rPr>
+            </w:r>
+            <w:r>
+              <w:rPr>
+                <w:noProof/>
+                <w:webHidden/>
+              </w:rPr>
+              <w:fldChar w:fldCharType="separate"/>
+            </w:r>
+            <w:r>
+              <w:rPr>
+                <w:noProof/>
+                <w:webHidden/>
+              </w:rPr>
+              <w:t>16</w:t>
+            </w:r>
+            <w:r>
+              <w:rPr>
+                <w:noProof/>
+                <w:webHidden/>
+              </w:rPr>
+              <w:fldChar w:fldCharType="end"/>
+            </w:r>
+          </w:hyperlink>
+        </w:p>
+        <w:p>
+          <w:pPr>
+            <w:pStyle w:val="TOC1"/>
+            <w:tabs>
+              <w:tab w:val="right" w:leader="dot" w:pos="9111"/>
+            </w:tabs>
+            <w:rPr>
+              <w:rFonts w:asciiTheme="minorHAnsi" w:eastAsiaTheme="minorEastAsia" w:hAnsiTheme="minorHAnsi" w:cstheme="minorBidi"/>
+              <w:noProof/>
+              <w:sz w:val="22"/>
+              <w:szCs w:val="22"/>
+            </w:rPr>
+          </w:pPr>
+          <w:hyperlink w:anchor="_Toc498726893" w:history="1">
+            <w:r>
+              <w:rPr>
+                <w:rStyle w:val="Hyperlink"/>
+                <w:noProof/>
+              </w:rPr>
               <w:t>3. Các kiểu dữ liệu cơ bản của Tensorflow trên Python</w:t>
             </w:r>
             <w:r>
@@ -4217,7 +4284,7 @@
                 <w:noProof/>
                 <w:webHidden/>
               </w:rPr>
-              <w:instrText xml:space="preserve"> PAGEREF _Toc498190864 \h </w:instrText>
+              <w:instrText xml:space="preserve"> PAGEREF _Toc498726893 \h </w:instrText>
             </w:r>
             <w:r>
               <w:rPr>
@@ -4237,7 +4304,7 @@
                 <w:noProof/>
                 <w:webHidden/>
               </w:rPr>
-              <w:t>15</w:t>
+              <w:t>16</w:t>
             </w:r>
             <w:r>
               <w:rPr>
@@ -4261,7 +4328,7 @@
               <w:szCs w:val="22"/>
             </w:rPr>
           </w:pPr>
-          <w:hyperlink w:anchor="_Toc498190865" w:history="1">
+          <w:hyperlink w:anchor="_Toc498726894" w:history="1">
             <w:r>
               <w:rPr>
                 <w:rStyle w:val="Hyperlink"/>
@@ -4289,7 +4356,7 @@
                 <w:noProof/>
                 <w:webHidden/>
               </w:rPr>
-              <w:instrText xml:space="preserve"> PAGEREF _Toc498190865 \h </w:instrText>
+              <w:instrText xml:space="preserve"> PAGEREF _Toc498726894 \h </w:instrText>
             </w:r>
             <w:r>
               <w:rPr>
@@ -4309,7 +4376,7 @@
                 <w:noProof/>
                 <w:webHidden/>
               </w:rPr>
-              <w:t>16</w:t>
+              <w:t>17</w:t>
             </w:r>
             <w:r>
               <w:rPr>
@@ -4333,7 +4400,7 @@
               <w:szCs w:val="22"/>
             </w:rPr>
           </w:pPr>
-          <w:hyperlink w:anchor="_Toc498190866" w:history="1">
+          <w:hyperlink w:anchor="_Toc498726895" w:history="1">
             <w:r>
               <w:rPr>
                 <w:rStyle w:val="Hyperlink"/>
@@ -4361,7 +4428,7 @@
                 <w:noProof/>
                 <w:webHidden/>
               </w:rPr>
-              <w:instrText xml:space="preserve"> PAGEREF _Toc498190866 \h </w:instrText>
+              <w:instrText xml:space="preserve"> PAGEREF _Toc498726895 \h </w:instrText>
             </w:r>
             <w:r>
               <w:rPr>
@@ -4381,7 +4448,7 @@
                 <w:noProof/>
                 <w:webHidden/>
               </w:rPr>
-              <w:t>16</w:t>
+              <w:t>17</w:t>
             </w:r>
             <w:r>
               <w:rPr>
@@ -4405,7 +4472,7 @@
               <w:szCs w:val="22"/>
             </w:rPr>
           </w:pPr>
-          <w:hyperlink w:anchor="_Toc498190867" w:history="1">
+          <w:hyperlink w:anchor="_Toc498726896" w:history="1">
             <w:r>
               <w:rPr>
                 <w:rStyle w:val="Hyperlink"/>
@@ -4433,7 +4500,7 @@
                 <w:noProof/>
                 <w:webHidden/>
               </w:rPr>
-              <w:instrText xml:space="preserve"> PAGEREF _Toc498190867 \h </w:instrText>
+              <w:instrText xml:space="preserve"> PAGEREF _Toc498726896 \h </w:instrText>
             </w:r>
             <w:r>
               <w:rPr>
@@ -4453,7 +4520,7 @@
                 <w:noProof/>
                 <w:webHidden/>
               </w:rPr>
-              <w:t>17</w:t>
+              <w:t>18</w:t>
             </w:r>
             <w:r>
               <w:rPr>
@@ -4477,7 +4544,7 @@
               <w:szCs w:val="22"/>
             </w:rPr>
           </w:pPr>
-          <w:hyperlink w:anchor="_Toc498190868" w:history="1">
+          <w:hyperlink w:anchor="_Toc498726897" w:history="1">
             <w:r>
               <w:rPr>
                 <w:rStyle w:val="Hyperlink"/>
@@ -4505,7 +4572,7 @@
                 <w:noProof/>
                 <w:webHidden/>
               </w:rPr>
-              <w:instrText xml:space="preserve"> PAGEREF _Toc498190868 \h </w:instrText>
+              <w:instrText xml:space="preserve"> PAGEREF _Toc498726897 \h </w:instrText>
             </w:r>
             <w:r>
               <w:rPr>
@@ -4525,7 +4592,293 @@
                 <w:noProof/>
                 <w:webHidden/>
               </w:rPr>
-              <w:t>17</w:t>
+              <w:t>18</w:t>
+            </w:r>
+            <w:r>
+              <w:rPr>
+                <w:noProof/>
+                <w:webHidden/>
+              </w:rPr>
+              <w:fldChar w:fldCharType="end"/>
+            </w:r>
+          </w:hyperlink>
+        </w:p>
+        <w:p>
+          <w:pPr>
+            <w:pStyle w:val="TOC1"/>
+            <w:tabs>
+              <w:tab w:val="right" w:leader="dot" w:pos="9111"/>
+            </w:tabs>
+            <w:rPr>
+              <w:rFonts w:asciiTheme="minorHAnsi" w:eastAsiaTheme="minorEastAsia" w:hAnsiTheme="minorHAnsi" w:cstheme="minorBidi"/>
+              <w:noProof/>
+              <w:sz w:val="22"/>
+              <w:szCs w:val="22"/>
+            </w:rPr>
+          </w:pPr>
+          <w:hyperlink w:anchor="_Toc498726898" w:history="1">
+            <w:r>
+              <w:rPr>
+                <w:rStyle w:val="Hyperlink"/>
+                <w:noProof/>
+              </w:rPr>
+              <w:t>CHƯƠNG 6 – XÂY DỰNG ỨNG DỤNG</w:t>
+            </w:r>
+            <w:r>
+              <w:rPr>
+                <w:noProof/>
+                <w:webHidden/>
+              </w:rPr>
+              <w:tab/>
+            </w:r>
+            <w:r>
+              <w:rPr>
+                <w:noProof/>
+                <w:webHidden/>
+              </w:rPr>
+              <w:fldChar w:fldCharType="begin"/>
+            </w:r>
+            <w:r>
+              <w:rPr>
+                <w:noProof/>
+                <w:webHidden/>
+              </w:rPr>
+              <w:instrText xml:space="preserve"> PAGEREF _Toc498726898 \h </w:instrText>
+            </w:r>
+            <w:r>
+              <w:rPr>
+                <w:noProof/>
+                <w:webHidden/>
+              </w:rPr>
+            </w:r>
+            <w:r>
+              <w:rPr>
+                <w:noProof/>
+                <w:webHidden/>
+              </w:rPr>
+              <w:fldChar w:fldCharType="separate"/>
+            </w:r>
+            <w:r>
+              <w:rPr>
+                <w:noProof/>
+                <w:webHidden/>
+              </w:rPr>
+              <w:t>19</w:t>
+            </w:r>
+            <w:r>
+              <w:rPr>
+                <w:noProof/>
+                <w:webHidden/>
+              </w:rPr>
+              <w:fldChar w:fldCharType="end"/>
+            </w:r>
+          </w:hyperlink>
+        </w:p>
+        <w:p>
+          <w:pPr>
+            <w:pStyle w:val="TOC1"/>
+            <w:tabs>
+              <w:tab w:val="right" w:leader="dot" w:pos="9111"/>
+            </w:tabs>
+            <w:rPr>
+              <w:rFonts w:asciiTheme="minorHAnsi" w:eastAsiaTheme="minorEastAsia" w:hAnsiTheme="minorHAnsi" w:cstheme="minorBidi"/>
+              <w:noProof/>
+              <w:sz w:val="22"/>
+              <w:szCs w:val="22"/>
+            </w:rPr>
+          </w:pPr>
+          <w:hyperlink w:anchor="_Toc498726899" w:history="1">
+            <w:r>
+              <w:rPr>
+                <w:rStyle w:val="Hyperlink"/>
+                <w:noProof/>
+              </w:rPr>
+              <w:t>CHƯƠNG 7 – DEMO VÀ KẾT QUẢ</w:t>
+            </w:r>
+            <w:r>
+              <w:rPr>
+                <w:noProof/>
+                <w:webHidden/>
+              </w:rPr>
+              <w:tab/>
+            </w:r>
+            <w:r>
+              <w:rPr>
+                <w:noProof/>
+                <w:webHidden/>
+              </w:rPr>
+              <w:fldChar w:fldCharType="begin"/>
+            </w:r>
+            <w:r>
+              <w:rPr>
+                <w:noProof/>
+                <w:webHidden/>
+              </w:rPr>
+              <w:instrText xml:space="preserve"> PAGEREF _Toc498726899 \h </w:instrText>
+            </w:r>
+            <w:r>
+              <w:rPr>
+                <w:noProof/>
+                <w:webHidden/>
+              </w:rPr>
+            </w:r>
+            <w:r>
+              <w:rPr>
+                <w:noProof/>
+                <w:webHidden/>
+              </w:rPr>
+              <w:fldChar w:fldCharType="separate"/>
+            </w:r>
+            <w:r>
+              <w:rPr>
+                <w:noProof/>
+                <w:webHidden/>
+              </w:rPr>
+              <w:t>20</w:t>
+            </w:r>
+            <w:r>
+              <w:rPr>
+                <w:noProof/>
+                <w:webHidden/>
+              </w:rPr>
+              <w:fldChar w:fldCharType="end"/>
+            </w:r>
+          </w:hyperlink>
+        </w:p>
+        <w:p>
+          <w:pPr>
+            <w:pStyle w:val="TOC1"/>
+            <w:tabs>
+              <w:tab w:val="right" w:leader="dot" w:pos="9111"/>
+            </w:tabs>
+            <w:rPr>
+              <w:rFonts w:asciiTheme="minorHAnsi" w:eastAsiaTheme="minorEastAsia" w:hAnsiTheme="minorHAnsi" w:cstheme="minorBidi"/>
+              <w:noProof/>
+              <w:sz w:val="22"/>
+              <w:szCs w:val="22"/>
+            </w:rPr>
+          </w:pPr>
+          <w:hyperlink w:anchor="_Toc498726900" w:history="1">
+            <w:r>
+              <w:rPr>
+                <w:rStyle w:val="Hyperlink"/>
+                <w:noProof/>
+              </w:rPr>
+              <w:t>CHƯƠNG 8 – KẾT LUẬN</w:t>
+            </w:r>
+            <w:bookmarkStart w:id="4" w:name="_GoBack"/>
+            <w:bookmarkEnd w:id="4"/>
+            <w:r>
+              <w:rPr>
+                <w:noProof/>
+                <w:webHidden/>
+              </w:rPr>
+              <w:tab/>
+            </w:r>
+            <w:r>
+              <w:rPr>
+                <w:noProof/>
+                <w:webHidden/>
+              </w:rPr>
+              <w:fldChar w:fldCharType="begin"/>
+            </w:r>
+            <w:r>
+              <w:rPr>
+                <w:noProof/>
+                <w:webHidden/>
+              </w:rPr>
+              <w:instrText xml:space="preserve"> PAGEREF _Toc498726900 \h </w:instrText>
+            </w:r>
+            <w:r>
+              <w:rPr>
+                <w:noProof/>
+                <w:webHidden/>
+              </w:rPr>
+            </w:r>
+            <w:r>
+              <w:rPr>
+                <w:noProof/>
+                <w:webHidden/>
+              </w:rPr>
+              <w:fldChar w:fldCharType="separate"/>
+            </w:r>
+            <w:r>
+              <w:rPr>
+                <w:noProof/>
+                <w:webHidden/>
+              </w:rPr>
+              <w:t>21</w:t>
+            </w:r>
+            <w:r>
+              <w:rPr>
+                <w:noProof/>
+                <w:webHidden/>
+              </w:rPr>
+              <w:fldChar w:fldCharType="end"/>
+            </w:r>
+          </w:hyperlink>
+        </w:p>
+        <w:p>
+          <w:pPr>
+            <w:pStyle w:val="TOC1"/>
+            <w:tabs>
+              <w:tab w:val="right" w:leader="dot" w:pos="9111"/>
+            </w:tabs>
+            <w:rPr>
+              <w:rFonts w:asciiTheme="minorHAnsi" w:eastAsiaTheme="minorEastAsia" w:hAnsiTheme="minorHAnsi" w:cstheme="minorBidi"/>
+              <w:noProof/>
+              <w:sz w:val="22"/>
+              <w:szCs w:val="22"/>
+            </w:rPr>
+          </w:pPr>
+          <w:hyperlink w:anchor="_Toc498726901" w:history="1">
+            <w:r>
+              <w:rPr>
+                <w:rStyle w:val="Hyperlink"/>
+                <w:noProof/>
+              </w:rPr>
+              <w:t>TÀI LIỆU THAM KHẢO</w:t>
+            </w:r>
+            <w:r>
+              <w:rPr>
+                <w:noProof/>
+                <w:webHidden/>
+              </w:rPr>
+              <w:tab/>
+            </w:r>
+            <w:r>
+              <w:rPr>
+                <w:noProof/>
+                <w:webHidden/>
+              </w:rPr>
+              <w:fldChar w:fldCharType="begin"/>
+            </w:r>
+            <w:r>
+              <w:rPr>
+                <w:noProof/>
+                <w:webHidden/>
+              </w:rPr>
+              <w:instrText xml:space="preserve"> PAGEREF _Toc498726901 \h </w:instrText>
+            </w:r>
+            <w:r>
+              <w:rPr>
+                <w:noProof/>
+                <w:webHidden/>
+              </w:rPr>
+            </w:r>
+            <w:r>
+              <w:rPr>
+                <w:noProof/>
+                <w:webHidden/>
+              </w:rPr>
+              <w:fldChar w:fldCharType="separate"/>
+            </w:r>
+            <w:r>
+              <w:rPr>
+                <w:noProof/>
+                <w:webHidden/>
+              </w:rPr>
+              <w:t>22</w:t>
             </w:r>
             <w:r>
               <w:rPr>
@@ -4539,7 +4892,6 @@
         <w:p>
           <w:r>
             <w:rPr>
-              <w:b/>
               <w:bCs/>
               <w:noProof/>
             </w:rPr>
@@ -4583,8 +4935,6 @@
         </w:rPr>
         <w:br w:type="page"/>
       </w:r>
-      <w:bookmarkStart w:id="4" w:name="_GoBack"/>
-      <w:bookmarkEnd w:id="4"/>
     </w:p>
     <w:p>
       <w:pPr>
@@ -4605,9 +4955,6 @@
       </w:r>
       <w:r>
         <w:instrText xml:space="preserve"> TOC \o "1-3" \h \z \u </w:instrText>
-      </w:r>
-      <w:r>
-        <w:fldChar w:fldCharType="separate"/>
       </w:r>
       <w:r>
         <w:fldChar w:fldCharType="end"/>
@@ -5336,7 +5683,7 @@
             <w:noProof/>
             <w:webHidden/>
           </w:rPr>
-          <w:t>16</w:t>
+          <w:t>17</w:t>
         </w:r>
         <w:r>
           <w:rPr>
@@ -5415,7 +5762,7 @@
             <w:noProof/>
             <w:webHidden/>
           </w:rPr>
-          <w:t>16</w:t>
+          <w:t>17</w:t>
         </w:r>
         <w:r>
           <w:rPr>
@@ -5494,7 +5841,7 @@
             <w:noProof/>
             <w:webHidden/>
           </w:rPr>
-          <w:t>17</w:t>
+          <w:t>18</w:t>
         </w:r>
         <w:r>
           <w:rPr>
@@ -5536,7 +5883,7 @@
       </w:pPr>
       <w:bookmarkStart w:id="6" w:name="_Toc387692860"/>
       <w:bookmarkStart w:id="7" w:name="_Toc498188599"/>
-      <w:bookmarkStart w:id="8" w:name="_Toc498190834"/>
+      <w:bookmarkStart w:id="8" w:name="_Toc498726862"/>
       <w:r>
         <w:lastRenderedPageBreak/>
         <w:t>CHƯƠNG 1 – MỞ ĐẦU</w:t>
@@ -5747,7 +6094,7 @@
         </w:rPr>
       </w:pPr>
       <w:bookmarkStart w:id="10" w:name="_Toc498188600"/>
-      <w:bookmarkStart w:id="11" w:name="_Toc498190835"/>
+      <w:bookmarkStart w:id="11" w:name="_Toc498726863"/>
       <w:r>
         <w:rPr>
           <w:b/>
@@ -5876,7 +6223,7 @@
         </w:rPr>
       </w:pPr>
       <w:bookmarkStart w:id="12" w:name="_Toc498188601"/>
-      <w:bookmarkStart w:id="13" w:name="_Toc498190836"/>
+      <w:bookmarkStart w:id="13" w:name="_Toc498726864"/>
       <w:r>
         <w:rPr>
           <w:b/>
@@ -6007,7 +6354,7 @@
         </w:rPr>
       </w:pPr>
       <w:bookmarkStart w:id="14" w:name="_Toc498188602"/>
-      <w:bookmarkStart w:id="15" w:name="_Toc498190837"/>
+      <w:bookmarkStart w:id="15" w:name="_Toc498726865"/>
       <w:r>
         <w:rPr>
           <w:b/>
@@ -6102,7 +6449,7 @@
         </w:rPr>
       </w:pPr>
       <w:bookmarkStart w:id="16" w:name="_Toc498188603"/>
-      <w:bookmarkStart w:id="17" w:name="_Toc498190838"/>
+      <w:bookmarkStart w:id="17" w:name="_Toc498726866"/>
       <w:r>
         <w:lastRenderedPageBreak/>
         <w:t>CHƯƠNG 2 –</w:t>
@@ -6132,7 +6479,7 @@
         </w:rPr>
       </w:pPr>
       <w:bookmarkStart w:id="18" w:name="_Toc498188604"/>
-      <w:bookmarkStart w:id="19" w:name="_Toc498190839"/>
+      <w:bookmarkStart w:id="19" w:name="_Toc498726867"/>
       <w:r>
         <w:rPr>
           <w:kern w:val="1"/>
@@ -6313,7 +6660,7 @@
         </w:rPr>
       </w:pPr>
       <w:bookmarkStart w:id="20" w:name="_Toc498188605"/>
-      <w:bookmarkStart w:id="21" w:name="_Toc498190840"/>
+      <w:bookmarkStart w:id="21" w:name="_Toc498726868"/>
       <w:r>
         <w:rPr>
           <w:b/>
@@ -6351,7 +6698,7 @@
         </w:rPr>
       </w:pPr>
       <w:bookmarkStart w:id="22" w:name="_Toc498188606"/>
-      <w:bookmarkStart w:id="23" w:name="_Toc498190841"/>
+      <w:bookmarkStart w:id="23" w:name="_Toc498726869"/>
       <w:r>
         <w:rPr>
           <w:b/>
@@ -6431,7 +6778,7 @@
         </w:rPr>
       </w:pPr>
       <w:bookmarkStart w:id="25" w:name="_Toc498188607"/>
-      <w:bookmarkStart w:id="26" w:name="_Toc498190842"/>
+      <w:bookmarkStart w:id="26" w:name="_Toc498726870"/>
       <w:r>
         <w:rPr>
           <w:b/>
@@ -6528,7 +6875,7 @@
         </w:rPr>
       </w:pPr>
       <w:bookmarkStart w:id="27" w:name="_Toc498188608"/>
-      <w:bookmarkStart w:id="28" w:name="_Toc498190843"/>
+      <w:bookmarkStart w:id="28" w:name="_Toc498726871"/>
       <w:r>
         <w:rPr>
           <w:b/>
@@ -6636,7 +6983,7 @@
         </w:rPr>
       </w:pPr>
       <w:bookmarkStart w:id="30" w:name="_Toc498188609"/>
-      <w:bookmarkStart w:id="31" w:name="_Toc498190844"/>
+      <w:bookmarkStart w:id="31" w:name="_Toc498726872"/>
       <w:r>
         <w:rPr>
           <w:b/>
@@ -6771,7 +7118,7 @@
         </w:rPr>
       </w:pPr>
       <w:bookmarkStart w:id="32" w:name="_Toc498188610"/>
-      <w:bookmarkStart w:id="33" w:name="_Toc498190845"/>
+      <w:bookmarkStart w:id="33" w:name="_Toc498726873"/>
       <w:r>
         <w:rPr>
           <w:noProof/>
@@ -7590,7 +7937,7 @@
         </w:rPr>
       </w:pPr>
       <w:bookmarkStart w:id="36" w:name="_Toc498188611"/>
-      <w:bookmarkStart w:id="37" w:name="_Toc498190846"/>
+      <w:bookmarkStart w:id="37" w:name="_Toc498726874"/>
       <w:r>
         <w:rPr>
           <w:b/>
@@ -7627,7 +7974,7 @@
         </w:rPr>
       </w:pPr>
       <w:bookmarkStart w:id="38" w:name="_Toc498188612"/>
-      <w:bookmarkStart w:id="39" w:name="_Toc498190847"/>
+      <w:bookmarkStart w:id="39" w:name="_Toc498726875"/>
       <w:r>
         <w:rPr>
           <w:b/>
@@ -7698,7 +8045,7 @@
         </w:rPr>
       </w:pPr>
       <w:bookmarkStart w:id="40" w:name="_Toc498188613"/>
-      <w:bookmarkStart w:id="41" w:name="_Toc498190848"/>
+      <w:bookmarkStart w:id="41" w:name="_Toc498726876"/>
       <w:r>
         <w:rPr>
           <w:b/>
@@ -7814,7 +8161,7 @@
         </w:rPr>
       </w:pPr>
       <w:bookmarkStart w:id="42" w:name="_Toc498188614"/>
-      <w:bookmarkStart w:id="43" w:name="_Toc498190849"/>
+      <w:bookmarkStart w:id="43" w:name="_Toc498726877"/>
       <w:r>
         <w:rPr>
           <w:b/>
@@ -7849,7 +8196,7 @@
         </w:rPr>
       </w:pPr>
       <w:bookmarkStart w:id="44" w:name="_Toc498188615"/>
-      <w:bookmarkStart w:id="45" w:name="_Toc498190850"/>
+      <w:bookmarkStart w:id="45" w:name="_Toc498726878"/>
       <w:r>
         <w:rPr>
           <w:b/>
@@ -7909,7 +8256,7 @@
         </w:rPr>
       </w:pPr>
       <w:bookmarkStart w:id="46" w:name="_Toc498188616"/>
-      <w:bookmarkStart w:id="47" w:name="_Toc498190851"/>
+      <w:bookmarkStart w:id="47" w:name="_Toc498726879"/>
       <w:r>
         <w:rPr>
           <w:b/>
@@ -8030,7 +8377,7 @@
         </w:rPr>
       </w:pPr>
       <w:bookmarkStart w:id="48" w:name="_Toc498188617"/>
-      <w:bookmarkStart w:id="49" w:name="_Toc498190852"/>
+      <w:bookmarkStart w:id="49" w:name="_Toc498726880"/>
       <w:r>
         <w:rPr>
           <w:b/>
@@ -8090,7 +8437,7 @@
         </w:rPr>
       </w:pPr>
       <w:bookmarkStart w:id="50" w:name="_Toc498188618"/>
-      <w:bookmarkStart w:id="51" w:name="_Toc498190853"/>
+      <w:bookmarkStart w:id="51" w:name="_Toc498726881"/>
       <w:r>
         <w:rPr>
           <w:b/>
@@ -8203,7 +8550,7 @@
         </w:rPr>
       </w:pPr>
       <w:bookmarkStart w:id="52" w:name="_Toc498188619"/>
-      <w:bookmarkStart w:id="53" w:name="_Toc498190854"/>
+      <w:bookmarkStart w:id="53" w:name="_Toc498726882"/>
       <w:r>
         <w:rPr>
           <w:b/>
@@ -8313,7 +8660,7 @@
         <w:outlineLvl w:val="0"/>
       </w:pPr>
       <w:bookmarkStart w:id="54" w:name="_Toc498188620"/>
-      <w:bookmarkStart w:id="55" w:name="_Toc498190855"/>
+      <w:bookmarkStart w:id="55" w:name="_Toc498726883"/>
       <w:r>
         <w:rPr>
           <w:noProof/>
@@ -8463,7 +8810,7 @@
         </w:rPr>
       </w:pPr>
       <w:bookmarkStart w:id="57" w:name="_Toc498188621"/>
-      <w:bookmarkStart w:id="58" w:name="_Toc498190856"/>
+      <w:bookmarkStart w:id="58" w:name="_Toc498726884"/>
       <w:r>
         <w:rPr>
           <w:kern w:val="1"/>
@@ -8674,7 +9021,7 @@
         </w:rPr>
       </w:pPr>
       <w:bookmarkStart w:id="59" w:name="_Toc498188622"/>
-      <w:bookmarkStart w:id="60" w:name="_Toc498190857"/>
+      <w:bookmarkStart w:id="60" w:name="_Toc498726885"/>
       <w:r>
         <w:rPr>
           <w:kern w:val="1"/>
@@ -8846,7 +9193,7 @@
         </w:rPr>
       </w:pPr>
       <w:bookmarkStart w:id="61" w:name="_Toc498188623"/>
-      <w:bookmarkStart w:id="62" w:name="_Toc498190858"/>
+      <w:bookmarkStart w:id="62" w:name="_Toc498726886"/>
       <w:r>
         <w:rPr>
           <w:kern w:val="1"/>
@@ -8928,7 +9275,7 @@
         </w:rPr>
       </w:pPr>
       <w:bookmarkStart w:id="63" w:name="_Toc498188624"/>
-      <w:bookmarkStart w:id="64" w:name="_Toc498190859"/>
+      <w:bookmarkStart w:id="64" w:name="_Toc498726887"/>
       <w:r>
         <w:rPr>
           <w:kern w:val="1"/>
@@ -9004,7 +9351,7 @@
         </w:rPr>
       </w:pPr>
       <w:bookmarkStart w:id="65" w:name="_Toc498188625"/>
-      <w:bookmarkStart w:id="66" w:name="_Toc498190860"/>
+      <w:bookmarkStart w:id="66" w:name="_Toc498726888"/>
       <w:r>
         <w:rPr>
           <w:kern w:val="1"/>
@@ -9060,13 +9407,50 @@
         <w:tabs>
           <w:tab w:val="left" w:pos="1350"/>
         </w:tabs>
+        <w:jc w:val="center"/>
         <w:outlineLvl w:val="0"/>
       </w:pPr>
       <w:bookmarkStart w:id="67" w:name="_Toc498188626"/>
-      <w:bookmarkStart w:id="68" w:name="_Toc498190861"/>
+      <w:bookmarkStart w:id="68" w:name="_Toc498726889"/>
       <w:r>
         <w:lastRenderedPageBreak/>
-        <w:t xml:space="preserve">CHƯƠNG 4 – </w:t>
+        <w:t xml:space="preserve">CHƯƠNG </w:t>
+      </w:r>
+      <w:r>
+        <w:t>4</w:t>
+      </w:r>
+      <w:r>
+        <w:t xml:space="preserve"> – </w:t>
+      </w:r>
+      <w:r>
+        <w:t>REGIONS WITH CONVOLUTIONAL NEURAL NETWORK</w:t>
+      </w:r>
+      <w:r>
+        <w:t>(R-CNN)</w:t>
+      </w:r>
+      <w:bookmarkEnd w:id="68"/>
+      <w:r>
+        <w:br w:type="page"/>
+      </w:r>
+    </w:p>
+    <w:p>
+      <w:pPr>
+        <w:pStyle w:val="Chng"/>
+        <w:tabs>
+          <w:tab w:val="left" w:pos="1350"/>
+        </w:tabs>
+        <w:outlineLvl w:val="0"/>
+      </w:pPr>
+      <w:bookmarkStart w:id="69" w:name="_Toc498726890"/>
+      <w:r>
+        <w:lastRenderedPageBreak/>
+        <w:t xml:space="preserve">CHƯƠNG </w:t>
+      </w:r>
+      <w:r>
+        <w:t>5</w:t>
+      </w:r>
+      <w:r>
+        <w:t xml:space="preserve"> – </w:t>
       </w:r>
       <w:r>
         <w:t>TENSO</w:t>
@@ -9081,7 +9465,7 @@
       <w:r>
         <w:t xml:space="preserve"> API</w:t>
       </w:r>
-      <w:bookmarkEnd w:id="68"/>
+      <w:bookmarkEnd w:id="69"/>
     </w:p>
     <w:p>
       <w:pPr>
@@ -9099,8 +9483,8 @@
           <w:szCs w:val="26"/>
         </w:rPr>
       </w:pPr>
-      <w:bookmarkStart w:id="69" w:name="_Toc498188627"/>
-      <w:bookmarkStart w:id="70" w:name="_Toc498190862"/>
+      <w:bookmarkStart w:id="70" w:name="_Toc498188627"/>
+      <w:bookmarkStart w:id="71" w:name="_Toc498726891"/>
       <w:r>
         <w:rPr>
           <w:sz w:val="26"/>
@@ -9108,8 +9492,8 @@
         </w:rPr>
         <w:t>Giới thiệu</w:t>
       </w:r>
-      <w:bookmarkEnd w:id="69"/>
       <w:bookmarkEnd w:id="70"/>
+      <w:bookmarkEnd w:id="71"/>
     </w:p>
     <w:p>
       <w:pPr>
@@ -9262,8 +9646,8 @@
           <w:szCs w:val="26"/>
         </w:rPr>
       </w:pPr>
-      <w:bookmarkStart w:id="71" w:name="_Toc498188628"/>
-      <w:bookmarkStart w:id="72" w:name="_Toc498190863"/>
+      <w:bookmarkStart w:id="72" w:name="_Toc498188628"/>
+      <w:bookmarkStart w:id="73" w:name="_Toc498726892"/>
       <w:r>
         <w:rPr>
           <w:sz w:val="26"/>
@@ -9271,8 +9655,8 @@
         </w:rPr>
         <w:t>Hỗ trợ ngôn ngữ</w:t>
       </w:r>
-      <w:bookmarkEnd w:id="71"/>
       <w:bookmarkEnd w:id="72"/>
+      <w:bookmarkEnd w:id="73"/>
     </w:p>
     <w:p>
       <w:pPr>
@@ -9334,8 +9718,8 @@
           <w:szCs w:val="26"/>
         </w:rPr>
       </w:pPr>
-      <w:bookmarkStart w:id="73" w:name="_Toc498188629"/>
-      <w:bookmarkStart w:id="74" w:name="_Toc498190864"/>
+      <w:bookmarkStart w:id="74" w:name="_Toc498188629"/>
+      <w:bookmarkStart w:id="75" w:name="_Toc498726893"/>
       <w:r>
         <w:rPr>
           <w:sz w:val="26"/>
@@ -9350,8 +9734,8 @@
         </w:rPr>
         <w:t xml:space="preserve"> của Tensorflow trên Python</w:t>
       </w:r>
-      <w:bookmarkEnd w:id="73"/>
       <w:bookmarkEnd w:id="74"/>
+      <w:bookmarkEnd w:id="75"/>
     </w:p>
     <w:p>
       <w:pPr>
@@ -9561,8 +9945,8 @@
           <w:szCs w:val="26"/>
         </w:rPr>
       </w:pPr>
-      <w:bookmarkStart w:id="75" w:name="_Toc498188630"/>
-      <w:bookmarkStart w:id="76" w:name="_Toc498190865"/>
+      <w:bookmarkStart w:id="76" w:name="_Toc498188630"/>
+      <w:bookmarkStart w:id="77" w:name="_Toc498726894"/>
       <w:r>
         <w:rPr>
           <w:i/>
@@ -9572,8 +9956,8 @@
         <w:lastRenderedPageBreak/>
         <w:t>Rank</w:t>
       </w:r>
-      <w:bookmarkEnd w:id="75"/>
       <w:bookmarkEnd w:id="76"/>
+      <w:bookmarkEnd w:id="77"/>
     </w:p>
     <w:tbl>
       <w:tblPr>
@@ -10198,7 +10582,7 @@
         </w:rPr>
         <w:tab/>
       </w:r>
-      <w:bookmarkStart w:id="77" w:name="_Toc498188911"/>
+      <w:bookmarkStart w:id="78" w:name="_Toc498188911"/>
       <w:r>
         <w:rPr>
           <w:b/>
@@ -10239,7 +10623,7 @@
       <w:r>
         <w:t xml:space="preserve"> – Rank trong Tensoflow</w:t>
       </w:r>
-      <w:bookmarkEnd w:id="77"/>
+      <w:bookmarkEnd w:id="78"/>
     </w:p>
     <w:p>
       <w:pPr>
@@ -10258,8 +10642,8 @@
           <w:szCs w:val="26"/>
         </w:rPr>
       </w:pPr>
-      <w:bookmarkStart w:id="78" w:name="_Toc498188631"/>
-      <w:bookmarkStart w:id="79" w:name="_Toc498190866"/>
+      <w:bookmarkStart w:id="79" w:name="_Toc498188631"/>
+      <w:bookmarkStart w:id="80" w:name="_Toc498726895"/>
       <w:r>
         <w:rPr>
           <w:i/>
@@ -10268,8 +10652,8 @@
         </w:rPr>
         <w:t>Shape</w:t>
       </w:r>
-      <w:bookmarkEnd w:id="78"/>
       <w:bookmarkEnd w:id="79"/>
+      <w:bookmarkEnd w:id="80"/>
     </w:p>
     <w:tbl>
       <w:tblPr>
@@ -10302,7 +10686,7 @@
                 <w:szCs w:val="26"/>
               </w:rPr>
             </w:pPr>
-            <w:bookmarkStart w:id="80" w:name="_Toc498188632"/>
+            <w:bookmarkStart w:id="81" w:name="_Toc498188632"/>
             <w:r>
               <w:rPr>
                 <w:sz w:val="26"/>
@@ -10310,7 +10694,7 @@
               </w:rPr>
               <w:t>Rank</w:t>
             </w:r>
-            <w:bookmarkEnd w:id="80"/>
+            <w:bookmarkEnd w:id="81"/>
           </w:p>
         </w:tc>
         <w:tc>
@@ -10329,7 +10713,7 @@
                 <w:szCs w:val="26"/>
               </w:rPr>
             </w:pPr>
-            <w:bookmarkStart w:id="81" w:name="_Toc498188633"/>
+            <w:bookmarkStart w:id="82" w:name="_Toc498188633"/>
             <w:r>
               <w:rPr>
                 <w:sz w:val="26"/>
@@ -10337,7 +10721,7 @@
               </w:rPr>
               <w:t>Shape</w:t>
             </w:r>
-            <w:bookmarkEnd w:id="81"/>
+            <w:bookmarkEnd w:id="82"/>
           </w:p>
         </w:tc>
         <w:tc>
@@ -10356,7 +10740,7 @@
                 <w:szCs w:val="26"/>
               </w:rPr>
             </w:pPr>
-            <w:bookmarkStart w:id="82" w:name="_Toc498188634"/>
+            <w:bookmarkStart w:id="83" w:name="_Toc498188634"/>
             <w:r>
               <w:rPr>
                 <w:sz w:val="26"/>
@@ -10364,7 +10748,7 @@
               </w:rPr>
               <w:t>Số chiều</w:t>
             </w:r>
-            <w:bookmarkEnd w:id="82"/>
+            <w:bookmarkEnd w:id="83"/>
           </w:p>
         </w:tc>
         <w:tc>
@@ -10383,7 +10767,7 @@
                 <w:szCs w:val="26"/>
               </w:rPr>
             </w:pPr>
-            <w:bookmarkStart w:id="83" w:name="_Toc498188635"/>
+            <w:bookmarkStart w:id="84" w:name="_Toc498188635"/>
             <w:r>
               <w:rPr>
                 <w:sz w:val="26"/>
@@ -10391,7 +10775,7 @@
               </w:rPr>
               <w:t>Ví dụ</w:t>
             </w:r>
-            <w:bookmarkEnd w:id="83"/>
+            <w:bookmarkEnd w:id="84"/>
           </w:p>
         </w:tc>
       </w:tr>
@@ -10413,7 +10797,7 @@
                 <w:szCs w:val="26"/>
               </w:rPr>
             </w:pPr>
-            <w:bookmarkStart w:id="84" w:name="_Toc498188636"/>
+            <w:bookmarkStart w:id="85" w:name="_Toc498188636"/>
             <w:r>
               <w:rPr>
                 <w:sz w:val="26"/>
@@ -10421,7 +10805,7 @@
               </w:rPr>
               <w:t>0</w:t>
             </w:r>
-            <w:bookmarkEnd w:id="84"/>
+            <w:bookmarkEnd w:id="85"/>
           </w:p>
         </w:tc>
         <w:tc>
@@ -10441,7 +10825,7 @@
                 <w:szCs w:val="26"/>
               </w:rPr>
             </w:pPr>
-            <w:bookmarkStart w:id="85" w:name="_Toc498188637"/>
+            <w:bookmarkStart w:id="86" w:name="_Toc498188637"/>
             <w:r>
               <w:rPr>
                 <w:b w:val="0"/>
@@ -10450,7 +10834,7 @@
               </w:rPr>
               <w:t>[]</w:t>
             </w:r>
-            <w:bookmarkEnd w:id="85"/>
+            <w:bookmarkEnd w:id="86"/>
           </w:p>
         </w:tc>
         <w:tc>
@@ -10470,7 +10854,7 @@
                 <w:szCs w:val="26"/>
               </w:rPr>
             </w:pPr>
-            <w:bookmarkStart w:id="86" w:name="_Toc498188638"/>
+            <w:bookmarkStart w:id="87" w:name="_Toc498188638"/>
             <w:r>
               <w:rPr>
                 <w:b w:val="0"/>
@@ -10479,7 +10863,7 @@
               </w:rPr>
               <w:t>0</w:t>
             </w:r>
-            <w:bookmarkEnd w:id="86"/>
+            <w:bookmarkEnd w:id="87"/>
           </w:p>
         </w:tc>
         <w:tc>
@@ -10499,7 +10883,7 @@
                 <w:szCs w:val="26"/>
               </w:rPr>
             </w:pPr>
-            <w:bookmarkStart w:id="87" w:name="_Toc498188639"/>
+            <w:bookmarkStart w:id="88" w:name="_Toc498188639"/>
             <w:r>
               <w:rPr>
                 <w:b w:val="0"/>
@@ -10508,7 +10892,7 @@
               </w:rPr>
               <w:t>Scalar</w:t>
             </w:r>
-            <w:bookmarkEnd w:id="87"/>
+            <w:bookmarkEnd w:id="88"/>
           </w:p>
         </w:tc>
       </w:tr>
@@ -10530,7 +10914,7 @@
                 <w:szCs w:val="26"/>
               </w:rPr>
             </w:pPr>
-            <w:bookmarkStart w:id="88" w:name="_Toc498188640"/>
+            <w:bookmarkStart w:id="89" w:name="_Toc498188640"/>
             <w:r>
               <w:rPr>
                 <w:sz w:val="26"/>
@@ -10538,7 +10922,7 @@
               </w:rPr>
               <w:t>1</w:t>
             </w:r>
-            <w:bookmarkEnd w:id="88"/>
+            <w:bookmarkEnd w:id="89"/>
           </w:p>
         </w:tc>
         <w:tc>
@@ -10558,7 +10942,7 @@
                 <w:szCs w:val="26"/>
               </w:rPr>
             </w:pPr>
-            <w:bookmarkStart w:id="89" w:name="_Toc498188641"/>
+            <w:bookmarkStart w:id="90" w:name="_Toc498188641"/>
             <w:r>
               <w:rPr>
                 <w:b w:val="0"/>
@@ -10567,7 +10951,7 @@
               </w:rPr>
               <w:t>[D0]</w:t>
             </w:r>
-            <w:bookmarkEnd w:id="89"/>
+            <w:bookmarkEnd w:id="90"/>
           </w:p>
         </w:tc>
         <w:tc>
@@ -10587,7 +10971,7 @@
                 <w:szCs w:val="26"/>
               </w:rPr>
             </w:pPr>
-            <w:bookmarkStart w:id="90" w:name="_Toc498188642"/>
+            <w:bookmarkStart w:id="91" w:name="_Toc498188642"/>
             <w:r>
               <w:rPr>
                 <w:b w:val="0"/>
@@ -10596,7 +10980,7 @@
               </w:rPr>
               <w:t>1</w:t>
             </w:r>
-            <w:bookmarkEnd w:id="90"/>
+            <w:bookmarkEnd w:id="91"/>
           </w:p>
         </w:tc>
         <w:tc>
@@ -10616,7 +11000,7 @@
                 <w:szCs w:val="26"/>
               </w:rPr>
             </w:pPr>
-            <w:bookmarkStart w:id="91" w:name="_Toc498188643"/>
+            <w:bookmarkStart w:id="92" w:name="_Toc498188643"/>
             <w:r>
               <w:rPr>
                 <w:b w:val="0"/>
@@ -10625,7 +11009,7 @@
               </w:rPr>
               <w:t>Vector có độ dài [5]</w:t>
             </w:r>
-            <w:bookmarkEnd w:id="91"/>
+            <w:bookmarkEnd w:id="92"/>
           </w:p>
         </w:tc>
       </w:tr>
@@ -10647,7 +11031,7 @@
                 <w:szCs w:val="26"/>
               </w:rPr>
             </w:pPr>
-            <w:bookmarkStart w:id="92" w:name="_Toc498188644"/>
+            <w:bookmarkStart w:id="93" w:name="_Toc498188644"/>
             <w:r>
               <w:rPr>
                 <w:sz w:val="26"/>
@@ -10655,7 +11039,7 @@
               </w:rPr>
               <w:t>2</w:t>
             </w:r>
-            <w:bookmarkEnd w:id="92"/>
+            <w:bookmarkEnd w:id="93"/>
           </w:p>
         </w:tc>
         <w:tc>
@@ -10675,7 +11059,7 @@
                 <w:szCs w:val="26"/>
               </w:rPr>
             </w:pPr>
-            <w:bookmarkStart w:id="93" w:name="_Toc498188645"/>
+            <w:bookmarkStart w:id="94" w:name="_Toc498188645"/>
             <w:r>
               <w:rPr>
                 <w:b w:val="0"/>
@@ -10684,7 +11068,7 @@
               </w:rPr>
               <w:t>[D0, D1]</w:t>
             </w:r>
-            <w:bookmarkEnd w:id="93"/>
+            <w:bookmarkEnd w:id="94"/>
           </w:p>
         </w:tc>
         <w:tc>
@@ -10704,7 +11088,7 @@
                 <w:szCs w:val="26"/>
               </w:rPr>
             </w:pPr>
-            <w:bookmarkStart w:id="94" w:name="_Toc498188646"/>
+            <w:bookmarkStart w:id="95" w:name="_Toc498188646"/>
             <w:r>
               <w:rPr>
                 <w:b w:val="0"/>
@@ -10713,7 +11097,7 @@
               </w:rPr>
               <w:t>2</w:t>
             </w:r>
-            <w:bookmarkEnd w:id="94"/>
+            <w:bookmarkEnd w:id="95"/>
           </w:p>
         </w:tc>
         <w:tc>
@@ -10733,7 +11117,7 @@
                 <w:szCs w:val="26"/>
               </w:rPr>
             </w:pPr>
-            <w:bookmarkStart w:id="95" w:name="_Toc498188647"/>
+            <w:bookmarkStart w:id="96" w:name="_Toc498188647"/>
             <w:r>
               <w:rPr>
                 <w:b w:val="0"/>
@@ -10742,7 +11126,7 @@
               </w:rPr>
               <w:t>Ma trận 2 chiều [5, 5]</w:t>
             </w:r>
-            <w:bookmarkEnd w:id="95"/>
+            <w:bookmarkEnd w:id="96"/>
           </w:p>
         </w:tc>
       </w:tr>
@@ -10764,7 +11148,7 @@
                 <w:szCs w:val="26"/>
               </w:rPr>
             </w:pPr>
-            <w:bookmarkStart w:id="96" w:name="_Toc498188648"/>
+            <w:bookmarkStart w:id="97" w:name="_Toc498188648"/>
             <w:r>
               <w:rPr>
                 <w:sz w:val="26"/>
@@ -10772,7 +11156,7 @@
               </w:rPr>
               <w:t>3</w:t>
             </w:r>
-            <w:bookmarkEnd w:id="96"/>
+            <w:bookmarkEnd w:id="97"/>
           </w:p>
         </w:tc>
         <w:tc>
@@ -10792,7 +11176,7 @@
                 <w:szCs w:val="26"/>
               </w:rPr>
             </w:pPr>
-            <w:bookmarkStart w:id="97" w:name="_Toc498188649"/>
+            <w:bookmarkStart w:id="98" w:name="_Toc498188649"/>
             <w:r>
               <w:rPr>
                 <w:b w:val="0"/>
@@ -10801,7 +11185,7 @@
               </w:rPr>
               <w:t>[D0, D1, D2]</w:t>
             </w:r>
-            <w:bookmarkEnd w:id="97"/>
+            <w:bookmarkEnd w:id="98"/>
           </w:p>
         </w:tc>
         <w:tc>
@@ -10821,7 +11205,7 @@
                 <w:szCs w:val="26"/>
               </w:rPr>
             </w:pPr>
-            <w:bookmarkStart w:id="98" w:name="_Toc498188650"/>
+            <w:bookmarkStart w:id="99" w:name="_Toc498188650"/>
             <w:r>
               <w:rPr>
                 <w:b w:val="0"/>
@@ -10830,7 +11214,7 @@
               </w:rPr>
               <w:t>3</w:t>
             </w:r>
-            <w:bookmarkEnd w:id="98"/>
+            <w:bookmarkEnd w:id="99"/>
           </w:p>
         </w:tc>
         <w:tc>
@@ -10850,7 +11234,7 @@
                 <w:szCs w:val="26"/>
               </w:rPr>
             </w:pPr>
-            <w:bookmarkStart w:id="99" w:name="_Toc498188651"/>
+            <w:bookmarkStart w:id="100" w:name="_Toc498188651"/>
             <w:r>
               <w:rPr>
                 <w:b w:val="0"/>
@@ -10859,7 +11243,7 @@
               </w:rPr>
               <w:t>Ma trận 3 chiều [5, 5, 5]</w:t>
             </w:r>
-            <w:bookmarkEnd w:id="99"/>
+            <w:bookmarkEnd w:id="100"/>
           </w:p>
         </w:tc>
       </w:tr>
@@ -10881,7 +11265,7 @@
                 <w:szCs w:val="26"/>
               </w:rPr>
             </w:pPr>
-            <w:bookmarkStart w:id="100" w:name="_Toc498188652"/>
+            <w:bookmarkStart w:id="101" w:name="_Toc498188652"/>
             <w:r>
               <w:rPr>
                 <w:sz w:val="26"/>
@@ -10889,7 +11273,7 @@
               </w:rPr>
               <w:t>n</w:t>
             </w:r>
-            <w:bookmarkEnd w:id="100"/>
+            <w:bookmarkEnd w:id="101"/>
           </w:p>
         </w:tc>
         <w:tc>
@@ -10909,7 +11293,7 @@
                 <w:szCs w:val="26"/>
               </w:rPr>
             </w:pPr>
-            <w:bookmarkStart w:id="101" w:name="_Toc498188653"/>
+            <w:bookmarkStart w:id="102" w:name="_Toc498188653"/>
             <w:r>
               <w:rPr>
                 <w:b w:val="0"/>
@@ -10918,7 +11302,7 @@
               </w:rPr>
               <w:t>[D0, D1, D2,..., Dn-1, Dn]</w:t>
             </w:r>
-            <w:bookmarkEnd w:id="101"/>
+            <w:bookmarkEnd w:id="102"/>
           </w:p>
         </w:tc>
         <w:tc>
@@ -10938,7 +11322,7 @@
                 <w:szCs w:val="26"/>
               </w:rPr>
             </w:pPr>
-            <w:bookmarkStart w:id="102" w:name="_Toc498188654"/>
+            <w:bookmarkStart w:id="103" w:name="_Toc498188654"/>
             <w:r>
               <w:rPr>
                 <w:b w:val="0"/>
@@ -10947,7 +11331,7 @@
               </w:rPr>
               <w:t>4</w:t>
             </w:r>
-            <w:bookmarkEnd w:id="102"/>
+            <w:bookmarkEnd w:id="103"/>
           </w:p>
         </w:tc>
         <w:tc>
@@ -10967,7 +11351,7 @@
                 <w:szCs w:val="26"/>
               </w:rPr>
             </w:pPr>
-            <w:bookmarkStart w:id="103" w:name="_Toc498188655"/>
+            <w:bookmarkStart w:id="104" w:name="_Toc498188655"/>
             <w:r>
               <w:rPr>
                 <w:b w:val="0"/>
@@ -10976,7 +11360,7 @@
               </w:rPr>
               <w:t>Ma trận n chiều</w:t>
             </w:r>
-            <w:bookmarkEnd w:id="103"/>
+            <w:bookmarkEnd w:id="104"/>
           </w:p>
         </w:tc>
       </w:tr>
@@ -10985,7 +11369,7 @@
       <w:pPr>
         <w:pStyle w:val="Caption"/>
       </w:pPr>
-      <w:bookmarkStart w:id="104" w:name="_Toc498188912"/>
+      <w:bookmarkStart w:id="105" w:name="_Toc498188912"/>
       <w:r>
         <w:rPr>
           <w:b/>
@@ -11032,7 +11416,7 @@
       <w:r>
         <w:t>ensorflow</w:t>
       </w:r>
-      <w:bookmarkEnd w:id="104"/>
+      <w:bookmarkEnd w:id="105"/>
     </w:p>
     <w:p>
       <w:pPr>
@@ -11062,8 +11446,8 @@
           <w:szCs w:val="26"/>
         </w:rPr>
       </w:pPr>
-      <w:bookmarkStart w:id="105" w:name="_Toc498188656"/>
-      <w:bookmarkStart w:id="106" w:name="_Toc498190867"/>
+      <w:bookmarkStart w:id="106" w:name="_Toc498188656"/>
+      <w:bookmarkStart w:id="107" w:name="_Toc498726896"/>
       <w:r>
         <w:rPr>
           <w:i/>
@@ -11073,8 +11457,8 @@
         <w:lastRenderedPageBreak/>
         <w:t>Type</w:t>
       </w:r>
-      <w:bookmarkEnd w:id="105"/>
       <w:bookmarkEnd w:id="106"/>
+      <w:bookmarkEnd w:id="107"/>
     </w:p>
     <w:p>
       <w:pPr>
@@ -11142,7 +11526,7 @@
                 <w:lang w:eastAsia="zh-CN" w:bidi="hi-IN"/>
               </w:rPr>
             </w:pPr>
-            <w:bookmarkStart w:id="107" w:name="_Toc498188657"/>
+            <w:bookmarkStart w:id="108" w:name="_Toc498188657"/>
             <w:r>
               <w:rPr>
                 <w:kern w:val="1"/>
@@ -11152,7 +11536,7 @@
               </w:rPr>
               <w:t>Loại dữ liệu</w:t>
             </w:r>
-            <w:bookmarkEnd w:id="107"/>
+            <w:bookmarkEnd w:id="108"/>
           </w:p>
         </w:tc>
         <w:tc>
@@ -11172,7 +11556,7 @@
                 <w:lang w:eastAsia="zh-CN" w:bidi="hi-IN"/>
               </w:rPr>
             </w:pPr>
-            <w:bookmarkStart w:id="108" w:name="_Toc498188658"/>
+            <w:bookmarkStart w:id="109" w:name="_Toc498188658"/>
             <w:r>
               <w:rPr>
                 <w:kern w:val="1"/>
@@ -11182,7 +11566,7 @@
               </w:rPr>
               <w:t>Kiểu</w:t>
             </w:r>
-            <w:bookmarkEnd w:id="108"/>
+            <w:bookmarkEnd w:id="109"/>
           </w:p>
         </w:tc>
         <w:tc>
@@ -11202,7 +11586,7 @@
                 <w:lang w:eastAsia="zh-CN" w:bidi="hi-IN"/>
               </w:rPr>
             </w:pPr>
-            <w:bookmarkStart w:id="109" w:name="_Toc498188659"/>
+            <w:bookmarkStart w:id="110" w:name="_Toc498188659"/>
             <w:r>
               <w:rPr>
                 <w:kern w:val="1"/>
@@ -11212,7 +11596,7 @@
               </w:rPr>
               <w:t>Mô tả</w:t>
             </w:r>
-            <w:bookmarkEnd w:id="109"/>
+            <w:bookmarkEnd w:id="110"/>
           </w:p>
         </w:tc>
       </w:tr>
@@ -11234,7 +11618,7 @@
                 <w:lang w:eastAsia="zh-CN" w:bidi="hi-IN"/>
               </w:rPr>
             </w:pPr>
-            <w:bookmarkStart w:id="110" w:name="_Toc498188660"/>
+            <w:bookmarkStart w:id="111" w:name="_Toc498188660"/>
             <w:r>
               <w:rPr>
                 <w:kern w:val="1"/>
@@ -11244,7 +11628,7 @@
               </w:rPr>
               <w:t>DT_FLOAT</w:t>
             </w:r>
-            <w:bookmarkEnd w:id="110"/>
+            <w:bookmarkEnd w:id="111"/>
           </w:p>
         </w:tc>
         <w:tc>
@@ -11265,7 +11649,7 @@
                 <w:lang w:eastAsia="zh-CN" w:bidi="hi-IN"/>
               </w:rPr>
             </w:pPr>
-            <w:bookmarkStart w:id="111" w:name="_Toc498188661"/>
+            <w:bookmarkStart w:id="112" w:name="_Toc498188661"/>
             <w:r>
               <w:rPr>
                 <w:b w:val="0"/>
@@ -11276,7 +11660,7 @@
               </w:rPr>
               <w:t>tf.float32</w:t>
             </w:r>
-            <w:bookmarkEnd w:id="111"/>
+            <w:bookmarkEnd w:id="112"/>
           </w:p>
         </w:tc>
         <w:tc>
@@ -11297,7 +11681,7 @@
                 <w:lang w:eastAsia="zh-CN" w:bidi="hi-IN"/>
               </w:rPr>
             </w:pPr>
-            <w:bookmarkStart w:id="112" w:name="_Toc498188662"/>
+            <w:bookmarkStart w:id="113" w:name="_Toc498188662"/>
             <w:r>
               <w:rPr>
                 <w:b w:val="0"/>
@@ -11308,7 +11692,7 @@
               </w:rPr>
               <w:t>Kiểu số float 32 bit</w:t>
             </w:r>
-            <w:bookmarkEnd w:id="112"/>
+            <w:bookmarkEnd w:id="113"/>
           </w:p>
         </w:tc>
       </w:tr>
@@ -11330,7 +11714,7 @@
                 <w:lang w:eastAsia="zh-CN" w:bidi="hi-IN"/>
               </w:rPr>
             </w:pPr>
-            <w:bookmarkStart w:id="113" w:name="_Toc498188663"/>
+            <w:bookmarkStart w:id="114" w:name="_Toc498188663"/>
             <w:r>
               <w:rPr>
                 <w:kern w:val="1"/>
@@ -11340,7 +11724,7 @@
               </w:rPr>
               <w:t>DT_DOUBLE</w:t>
             </w:r>
-            <w:bookmarkEnd w:id="113"/>
+            <w:bookmarkEnd w:id="114"/>
           </w:p>
         </w:tc>
         <w:tc>
@@ -11361,7 +11745,7 @@
                 <w:lang w:eastAsia="zh-CN" w:bidi="hi-IN"/>
               </w:rPr>
             </w:pPr>
-            <w:bookmarkStart w:id="114" w:name="_Toc498188664"/>
+            <w:bookmarkStart w:id="115" w:name="_Toc498188664"/>
             <w:r>
               <w:rPr>
                 <w:b w:val="0"/>
@@ -11372,7 +11756,7 @@
               </w:rPr>
               <w:t>tf.float64</w:t>
             </w:r>
-            <w:bookmarkEnd w:id="114"/>
+            <w:bookmarkEnd w:id="115"/>
           </w:p>
         </w:tc>
         <w:tc>
@@ -11393,7 +11777,7 @@
                 <w:lang w:eastAsia="zh-CN" w:bidi="hi-IN"/>
               </w:rPr>
             </w:pPr>
-            <w:bookmarkStart w:id="115" w:name="_Toc498188665"/>
+            <w:bookmarkStart w:id="116" w:name="_Toc498188665"/>
             <w:r>
               <w:rPr>
                 <w:b w:val="0"/>
@@ -11404,7 +11788,7 @@
               </w:rPr>
               <w:t>Kiểu số float 64 bit</w:t>
             </w:r>
-            <w:bookmarkEnd w:id="115"/>
+            <w:bookmarkEnd w:id="116"/>
           </w:p>
         </w:tc>
       </w:tr>
@@ -11426,7 +11810,7 @@
                 <w:lang w:eastAsia="zh-CN" w:bidi="hi-IN"/>
               </w:rPr>
             </w:pPr>
-            <w:bookmarkStart w:id="116" w:name="_Toc498188666"/>
+            <w:bookmarkStart w:id="117" w:name="_Toc498188666"/>
             <w:r>
               <w:rPr>
                 <w:kern w:val="1"/>
@@ -11436,7 +11820,7 @@
               </w:rPr>
               <w:t>DT_INT8</w:t>
             </w:r>
-            <w:bookmarkEnd w:id="116"/>
+            <w:bookmarkEnd w:id="117"/>
           </w:p>
         </w:tc>
         <w:tc>
@@ -11457,7 +11841,7 @@
                 <w:lang w:eastAsia="zh-CN" w:bidi="hi-IN"/>
               </w:rPr>
             </w:pPr>
-            <w:bookmarkStart w:id="117" w:name="_Toc498188667"/>
+            <w:bookmarkStart w:id="118" w:name="_Toc498188667"/>
             <w:r>
               <w:rPr>
                 <w:b w:val="0"/>
@@ -11468,7 +11852,7 @@
               </w:rPr>
               <w:t>tf.int8</w:t>
             </w:r>
-            <w:bookmarkEnd w:id="117"/>
+            <w:bookmarkEnd w:id="118"/>
           </w:p>
         </w:tc>
         <w:tc>
@@ -11489,7 +11873,7 @@
                 <w:lang w:eastAsia="zh-CN" w:bidi="hi-IN"/>
               </w:rPr>
             </w:pPr>
-            <w:bookmarkStart w:id="118" w:name="_Toc498188668"/>
+            <w:bookmarkStart w:id="119" w:name="_Toc498188668"/>
             <w:r>
               <w:rPr>
                 <w:b w:val="0"/>
@@ -11500,7 +11884,7 @@
               </w:rPr>
               <w:t>Kiểu số int 8 bit</w:t>
             </w:r>
-            <w:bookmarkEnd w:id="118"/>
+            <w:bookmarkEnd w:id="119"/>
           </w:p>
         </w:tc>
       </w:tr>
@@ -11522,7 +11906,7 @@
                 <w:lang w:eastAsia="zh-CN" w:bidi="hi-IN"/>
               </w:rPr>
             </w:pPr>
-            <w:bookmarkStart w:id="119" w:name="_Toc498188669"/>
+            <w:bookmarkStart w:id="120" w:name="_Toc498188669"/>
             <w:r>
               <w:rPr>
                 <w:kern w:val="1"/>
@@ -11532,7 +11916,7 @@
               </w:rPr>
               <w:t>DT_INT16</w:t>
             </w:r>
-            <w:bookmarkEnd w:id="119"/>
+            <w:bookmarkEnd w:id="120"/>
           </w:p>
         </w:tc>
         <w:tc>
@@ -11553,7 +11937,7 @@
                 <w:lang w:eastAsia="zh-CN" w:bidi="hi-IN"/>
               </w:rPr>
             </w:pPr>
-            <w:bookmarkStart w:id="120" w:name="_Toc498188670"/>
+            <w:bookmarkStart w:id="121" w:name="_Toc498188670"/>
             <w:r>
               <w:rPr>
                 <w:b w:val="0"/>
@@ -11564,7 +11948,7 @@
               </w:rPr>
               <w:t>tf.int16</w:t>
             </w:r>
-            <w:bookmarkEnd w:id="120"/>
+            <w:bookmarkEnd w:id="121"/>
           </w:p>
         </w:tc>
         <w:tc>
@@ -11585,7 +11969,7 @@
                 <w:lang w:eastAsia="zh-CN" w:bidi="hi-IN"/>
               </w:rPr>
             </w:pPr>
-            <w:bookmarkStart w:id="121" w:name="_Toc498188671"/>
+            <w:bookmarkStart w:id="122" w:name="_Toc498188671"/>
             <w:r>
               <w:rPr>
                 <w:b w:val="0"/>
@@ -11596,7 +11980,7 @@
               </w:rPr>
               <w:t>Kiểu số int 16 bit</w:t>
             </w:r>
-            <w:bookmarkEnd w:id="121"/>
+            <w:bookmarkEnd w:id="122"/>
           </w:p>
         </w:tc>
       </w:tr>
@@ -11618,7 +12002,7 @@
                 <w:lang w:eastAsia="zh-CN" w:bidi="hi-IN"/>
               </w:rPr>
             </w:pPr>
-            <w:bookmarkStart w:id="122" w:name="_Toc498188672"/>
+            <w:bookmarkStart w:id="123" w:name="_Toc498188672"/>
             <w:r>
               <w:rPr>
                 <w:kern w:val="1"/>
@@ -11628,7 +12012,7 @@
               </w:rPr>
               <w:t>DT_INT32</w:t>
             </w:r>
-            <w:bookmarkEnd w:id="122"/>
+            <w:bookmarkEnd w:id="123"/>
           </w:p>
         </w:tc>
         <w:tc>
@@ -11649,7 +12033,7 @@
                 <w:lang w:eastAsia="zh-CN" w:bidi="hi-IN"/>
               </w:rPr>
             </w:pPr>
-            <w:bookmarkStart w:id="123" w:name="_Toc498188673"/>
+            <w:bookmarkStart w:id="124" w:name="_Toc498188673"/>
             <w:r>
               <w:rPr>
                 <w:b w:val="0"/>
@@ -11660,7 +12044,7 @@
               </w:rPr>
               <w:t>tf.int32</w:t>
             </w:r>
-            <w:bookmarkEnd w:id="123"/>
+            <w:bookmarkEnd w:id="124"/>
           </w:p>
         </w:tc>
         <w:tc>
@@ -11681,7 +12065,7 @@
                 <w:lang w:eastAsia="zh-CN" w:bidi="hi-IN"/>
               </w:rPr>
             </w:pPr>
-            <w:bookmarkStart w:id="124" w:name="_Toc498188674"/>
+            <w:bookmarkStart w:id="125" w:name="_Toc498188674"/>
             <w:r>
               <w:rPr>
                 <w:b w:val="0"/>
@@ -11692,7 +12076,7 @@
               </w:rPr>
               <w:t>Kiểu số int 32 bit</w:t>
             </w:r>
-            <w:bookmarkEnd w:id="124"/>
+            <w:bookmarkEnd w:id="125"/>
           </w:p>
         </w:tc>
       </w:tr>
@@ -11714,7 +12098,7 @@
                 <w:lang w:eastAsia="zh-CN" w:bidi="hi-IN"/>
               </w:rPr>
             </w:pPr>
-            <w:bookmarkStart w:id="125" w:name="_Toc498188675"/>
+            <w:bookmarkStart w:id="126" w:name="_Toc498188675"/>
             <w:r>
               <w:rPr>
                 <w:kern w:val="1"/>
@@ -11724,7 +12108,7 @@
               </w:rPr>
               <w:t>DT_UINT8</w:t>
             </w:r>
-            <w:bookmarkEnd w:id="125"/>
+            <w:bookmarkEnd w:id="126"/>
           </w:p>
         </w:tc>
         <w:tc>
@@ -11745,7 +12129,7 @@
                 <w:lang w:eastAsia="zh-CN" w:bidi="hi-IN"/>
               </w:rPr>
             </w:pPr>
-            <w:bookmarkStart w:id="126" w:name="_Toc498188676"/>
+            <w:bookmarkStart w:id="127" w:name="_Toc498188676"/>
             <w:r>
               <w:rPr>
                 <w:b w:val="0"/>
@@ -11756,7 +12140,7 @@
               </w:rPr>
               <w:t>tf.uint8</w:t>
             </w:r>
-            <w:bookmarkEnd w:id="126"/>
+            <w:bookmarkEnd w:id="127"/>
           </w:p>
         </w:tc>
         <w:tc>
@@ -11777,7 +12161,7 @@
                 <w:lang w:eastAsia="zh-CN" w:bidi="hi-IN"/>
               </w:rPr>
             </w:pPr>
-            <w:bookmarkStart w:id="127" w:name="_Toc498188677"/>
+            <w:bookmarkStart w:id="128" w:name="_Toc498188677"/>
             <w:r>
               <w:rPr>
                 <w:b w:val="0"/>
@@ -11788,7 +12172,7 @@
               </w:rPr>
               <w:t>Kiểu số int 8 bit không âm</w:t>
             </w:r>
-            <w:bookmarkEnd w:id="127"/>
+            <w:bookmarkEnd w:id="128"/>
           </w:p>
         </w:tc>
       </w:tr>
@@ -11810,7 +12194,7 @@
                 <w:lang w:eastAsia="zh-CN" w:bidi="hi-IN"/>
               </w:rPr>
             </w:pPr>
-            <w:bookmarkStart w:id="128" w:name="_Toc498188678"/>
+            <w:bookmarkStart w:id="129" w:name="_Toc498188678"/>
             <w:r>
               <w:rPr>
                 <w:kern w:val="1"/>
@@ -11820,7 +12204,7 @@
               </w:rPr>
               <w:t>DT_STRING</w:t>
             </w:r>
-            <w:bookmarkEnd w:id="128"/>
+            <w:bookmarkEnd w:id="129"/>
           </w:p>
         </w:tc>
         <w:tc>
@@ -11841,7 +12225,7 @@
                 <w:lang w:eastAsia="zh-CN" w:bidi="hi-IN"/>
               </w:rPr>
             </w:pPr>
-            <w:bookmarkStart w:id="129" w:name="_Toc498188679"/>
+            <w:bookmarkStart w:id="130" w:name="_Toc498188679"/>
             <w:r>
               <w:rPr>
                 <w:b w:val="0"/>
@@ -11852,7 +12236,7 @@
               </w:rPr>
               <w:t>tf.string</w:t>
             </w:r>
-            <w:bookmarkEnd w:id="129"/>
+            <w:bookmarkEnd w:id="130"/>
           </w:p>
         </w:tc>
         <w:tc>
@@ -11873,7 +12257,7 @@
                 <w:lang w:eastAsia="zh-CN" w:bidi="hi-IN"/>
               </w:rPr>
             </w:pPr>
-            <w:bookmarkStart w:id="130" w:name="_Toc498188680"/>
+            <w:bookmarkStart w:id="131" w:name="_Toc498188680"/>
             <w:r>
               <w:rPr>
                 <w:b w:val="0"/>
@@ -11884,7 +12268,7 @@
               </w:rPr>
               <w:t>Kiểu chuỗi nhưng trong tensorflow nó một mảng byte</w:t>
             </w:r>
-            <w:bookmarkEnd w:id="130"/>
+            <w:bookmarkEnd w:id="131"/>
           </w:p>
         </w:tc>
       </w:tr>
@@ -11906,7 +12290,7 @@
                 <w:lang w:eastAsia="zh-CN" w:bidi="hi-IN"/>
               </w:rPr>
             </w:pPr>
-            <w:bookmarkStart w:id="131" w:name="_Toc498188681"/>
+            <w:bookmarkStart w:id="132" w:name="_Toc498188681"/>
             <w:r>
               <w:rPr>
                 <w:kern w:val="1"/>
@@ -11916,7 +12300,7 @@
               </w:rPr>
               <w:t>DT_BOOL</w:t>
             </w:r>
-            <w:bookmarkEnd w:id="131"/>
+            <w:bookmarkEnd w:id="132"/>
           </w:p>
         </w:tc>
         <w:tc>
@@ -11937,7 +12321,7 @@
                 <w:lang w:eastAsia="zh-CN" w:bidi="hi-IN"/>
               </w:rPr>
             </w:pPr>
-            <w:bookmarkStart w:id="132" w:name="_Toc498188682"/>
+            <w:bookmarkStart w:id="133" w:name="_Toc498188682"/>
             <w:r>
               <w:rPr>
                 <w:b w:val="0"/>
@@ -11948,7 +12332,7 @@
               </w:rPr>
               <w:t>tf.bool</w:t>
             </w:r>
-            <w:bookmarkEnd w:id="132"/>
+            <w:bookmarkEnd w:id="133"/>
           </w:p>
         </w:tc>
         <w:tc>
@@ -11969,7 +12353,7 @@
                 <w:lang w:eastAsia="zh-CN" w:bidi="hi-IN"/>
               </w:rPr>
             </w:pPr>
-            <w:bookmarkStart w:id="133" w:name="_Toc498188683"/>
+            <w:bookmarkStart w:id="134" w:name="_Toc498188683"/>
             <w:r>
               <w:rPr>
                 <w:b w:val="0"/>
@@ -11980,7 +12364,7 @@
               </w:rPr>
               <w:t>Kiểu đúng sai</w:t>
             </w:r>
-            <w:bookmarkEnd w:id="133"/>
+            <w:bookmarkEnd w:id="134"/>
           </w:p>
         </w:tc>
       </w:tr>
@@ -11990,7 +12374,7 @@
         <w:pStyle w:val="Caption"/>
         <w:spacing w:after="0" w:line="360" w:lineRule="auto"/>
       </w:pPr>
-      <w:bookmarkStart w:id="134" w:name="_Toc498188913"/>
+      <w:bookmarkStart w:id="135" w:name="_Toc498188913"/>
       <w:r>
         <w:rPr>
           <w:b/>
@@ -12034,7 +12418,7 @@
       <w:r>
         <w:t>ensorflow</w:t>
       </w:r>
-      <w:bookmarkEnd w:id="134"/>
+      <w:bookmarkEnd w:id="135"/>
     </w:p>
     <w:p>
       <w:pPr>
@@ -12052,8 +12436,8 @@
           <w:szCs w:val="26"/>
         </w:rPr>
       </w:pPr>
-      <w:bookmarkStart w:id="135" w:name="_Toc498188684"/>
-      <w:bookmarkStart w:id="136" w:name="_Toc498190868"/>
+      <w:bookmarkStart w:id="136" w:name="_Toc498188684"/>
+      <w:bookmarkStart w:id="137" w:name="_Toc498726897"/>
       <w:r>
         <w:rPr>
           <w:b/>
@@ -12072,8 +12456,8 @@
         </w:rPr>
         <w:t xml:space="preserve"> Tensorflow</w:t>
       </w:r>
-      <w:bookmarkEnd w:id="135"/>
       <w:bookmarkEnd w:id="136"/>
+      <w:bookmarkEnd w:id="137"/>
     </w:p>
     <w:p>
       <w:pPr>
@@ -12283,15 +12667,315 @@
     </w:p>
     <w:p>
       <w:pPr>
+        <w:spacing w:after="200" w:line="276" w:lineRule="auto"/>
+        <w:rPr>
+          <w:sz w:val="26"/>
+          <w:szCs w:val="26"/>
+        </w:rPr>
+      </w:pPr>
+      <w:r>
+        <w:rPr>
+          <w:sz w:val="26"/>
+          <w:szCs w:val="26"/>
+        </w:rPr>
+        <w:br w:type="page"/>
+      </w:r>
+    </w:p>
+    <w:p>
+      <w:pPr>
+        <w:pStyle w:val="Chng"/>
+        <w:tabs>
+          <w:tab w:val="left" w:pos="1350"/>
+        </w:tabs>
+        <w:outlineLvl w:val="0"/>
+      </w:pPr>
+      <w:bookmarkStart w:id="138" w:name="_Toc498726898"/>
+      <w:r>
+        <w:lastRenderedPageBreak/>
+        <w:t xml:space="preserve">CHƯƠNG </w:t>
+      </w:r>
+      <w:r>
+        <w:t>6</w:t>
+      </w:r>
+      <w:r>
+        <w:t xml:space="preserve"> – </w:t>
+      </w:r>
+      <w:r>
+        <w:t>XÂY DỰNG ỨNG DỤNG</w:t>
+      </w:r>
+      <w:bookmarkEnd w:id="138"/>
+    </w:p>
+    <w:p>
+      <w:pPr>
+        <w:spacing w:after="200" w:line="276" w:lineRule="auto"/>
+        <w:rPr>
+          <w:b/>
+          <w:sz w:val="32"/>
+          <w:szCs w:val="32"/>
+        </w:rPr>
+      </w:pPr>
+      <w:r>
+        <w:br w:type="page"/>
+      </w:r>
+    </w:p>
+    <w:p>
+      <w:pPr>
+        <w:pStyle w:val="Chng"/>
+        <w:tabs>
+          <w:tab w:val="left" w:pos="1350"/>
+        </w:tabs>
+        <w:outlineLvl w:val="0"/>
+      </w:pPr>
+      <w:bookmarkStart w:id="139" w:name="_Toc498726899"/>
+      <w:r>
+        <w:lastRenderedPageBreak/>
+        <w:t xml:space="preserve">CHƯƠNG </w:t>
+      </w:r>
+      <w:r>
+        <w:t>7</w:t>
+      </w:r>
+      <w:r>
+        <w:t xml:space="preserve"> – </w:t>
+      </w:r>
+      <w:r>
+        <w:t>DEMO VÀ KẾT QUẢ</w:t>
+      </w:r>
+      <w:bookmarkEnd w:id="139"/>
+    </w:p>
+    <w:p>
+      <w:pPr>
+        <w:spacing w:after="200" w:line="276" w:lineRule="auto"/>
+        <w:rPr>
+          <w:b/>
+          <w:sz w:val="32"/>
+          <w:szCs w:val="32"/>
+        </w:rPr>
+      </w:pPr>
+      <w:r>
+        <w:br w:type="page"/>
+      </w:r>
+    </w:p>
+    <w:p>
+      <w:pPr>
+        <w:pStyle w:val="Chng"/>
+        <w:tabs>
+          <w:tab w:val="left" w:pos="1350"/>
+        </w:tabs>
+        <w:outlineLvl w:val="0"/>
+      </w:pPr>
+      <w:bookmarkStart w:id="140" w:name="_Toc498726900"/>
+      <w:r>
+        <w:lastRenderedPageBreak/>
+        <w:t xml:space="preserve">CHƯƠNG </w:t>
+      </w:r>
+      <w:r>
+        <w:t>8</w:t>
+      </w:r>
+      <w:r>
+        <w:t xml:space="preserve"> – </w:t>
+      </w:r>
+      <w:r>
+        <w:t>KẾT LUẬN</w:t>
+      </w:r>
+      <w:bookmarkEnd w:id="140"/>
+    </w:p>
+    <w:p>
+      <w:pPr>
+        <w:spacing w:after="200" w:line="276" w:lineRule="auto"/>
+        <w:rPr>
+          <w:b/>
+          <w:sz w:val="32"/>
+          <w:szCs w:val="32"/>
+        </w:rPr>
+      </w:pPr>
+      <w:r>
+        <w:br w:type="page"/>
+      </w:r>
+    </w:p>
+    <w:p>
+      <w:pPr>
+        <w:pStyle w:val="Chng"/>
+        <w:tabs>
+          <w:tab w:val="left" w:pos="1350"/>
+        </w:tabs>
+        <w:jc w:val="center"/>
+        <w:outlineLvl w:val="0"/>
+      </w:pPr>
+      <w:bookmarkStart w:id="141" w:name="_Toc498726901"/>
+      <w:r>
+        <w:lastRenderedPageBreak/>
+        <w:t>TÀI LIỆU THAM KHẢO</w:t>
+      </w:r>
+      <w:bookmarkEnd w:id="141"/>
+    </w:p>
+    <w:p>
+      <w:pPr>
+        <w:numPr>
+          <w:ilvl w:val="1"/>
+          <w:numId w:val="11"/>
+        </w:numPr>
+        <w:suppressAutoHyphens/>
+        <w:autoSpaceDE w:val="0"/>
+        <w:autoSpaceDN w:val="0"/>
+        <w:adjustRightInd w:val="0"/>
         <w:spacing w:line="360" w:lineRule="auto"/>
-        <w:rPr>
-          <w:sz w:val="26"/>
-          <w:szCs w:val="26"/>
-        </w:rPr>
+        <w:jc w:val="both"/>
+        <w:rPr>
+          <w:rFonts w:ascii="Liberation Serif" w:hAnsi="Liberation Serif" w:cstheme="minorBidi"/>
+          <w:b/>
+          <w:kern w:val="1"/>
+          <w:lang w:eastAsia="zh-CN" w:bidi="hi-IN"/>
+        </w:rPr>
+      </w:pPr>
+      <w:hyperlink r:id="rId17" w:history="1">
+        <w:r>
+          <w:rPr>
+            <w:rFonts w:ascii="Liberation Serif" w:hAnsi="Liberation Serif" w:cstheme="minorBidi"/>
+            <w:b/>
+            <w:bCs/>
+            <w:color w:val="000080"/>
+            <w:kern w:val="1"/>
+            <w:sz w:val="26"/>
+            <w:szCs w:val="26"/>
+            <w:u w:val="single"/>
+            <w:lang w:bidi="hi-IN"/>
+          </w:rPr>
+          <w:t>https://en.wikipedia.org/wiki/Artificial_intelligence</w:t>
+        </w:r>
+      </w:hyperlink>
+    </w:p>
+    <w:p>
+      <w:pPr>
+        <w:numPr>
+          <w:ilvl w:val="1"/>
+          <w:numId w:val="11"/>
+        </w:numPr>
+        <w:suppressAutoHyphens/>
+        <w:autoSpaceDE w:val="0"/>
+        <w:autoSpaceDN w:val="0"/>
+        <w:adjustRightInd w:val="0"/>
+        <w:spacing w:line="360" w:lineRule="auto"/>
+        <w:jc w:val="both"/>
+        <w:rPr>
+          <w:rFonts w:ascii="Liberation Serif" w:hAnsi="Liberation Serif" w:cstheme="minorBidi"/>
+          <w:b/>
+          <w:kern w:val="1"/>
+          <w:lang w:eastAsia="zh-CN" w:bidi="hi-IN"/>
+        </w:rPr>
+      </w:pPr>
+      <w:hyperlink r:id="rId18" w:history="1">
+        <w:r>
+          <w:rPr>
+            <w:rFonts w:ascii="Liberation Serif" w:hAnsi="Liberation Serif" w:cstheme="minorBidi"/>
+            <w:b/>
+            <w:color w:val="000080"/>
+            <w:kern w:val="1"/>
+            <w:sz w:val="26"/>
+            <w:u w:val="single"/>
+            <w:lang w:bidi="hi-IN"/>
+          </w:rPr>
+          <w:t>https://en.wikipedia.org/wiki/Machine_learning</w:t>
+        </w:r>
+      </w:hyperlink>
+    </w:p>
+    <w:p>
+      <w:pPr>
+        <w:numPr>
+          <w:ilvl w:val="1"/>
+          <w:numId w:val="11"/>
+        </w:numPr>
+        <w:suppressAutoHyphens/>
+        <w:autoSpaceDE w:val="0"/>
+        <w:autoSpaceDN w:val="0"/>
+        <w:adjustRightInd w:val="0"/>
+        <w:spacing w:line="360" w:lineRule="auto"/>
+        <w:jc w:val="both"/>
+        <w:rPr>
+          <w:rFonts w:ascii="Liberation Serif" w:hAnsi="Liberation Serif" w:cstheme="minorBidi"/>
+          <w:b/>
+          <w:kern w:val="1"/>
+          <w:lang w:eastAsia="zh-CN" w:bidi="hi-IN"/>
+        </w:rPr>
+      </w:pPr>
+      <w:hyperlink r:id="rId19" w:history="1">
+        <w:r>
+          <w:rPr>
+            <w:rFonts w:ascii="Liberation Serif" w:hAnsi="Liberation Serif" w:cstheme="minorBidi"/>
+            <w:b/>
+            <w:color w:val="000080"/>
+            <w:kern w:val="1"/>
+            <w:sz w:val="26"/>
+            <w:u w:val="single"/>
+            <w:lang w:bidi="hi-IN"/>
+          </w:rPr>
+          <w:t>https://en.wikipedia.org/wiki/Artificial_neural_network</w:t>
+        </w:r>
+      </w:hyperlink>
+    </w:p>
+    <w:p>
+      <w:pPr>
+        <w:numPr>
+          <w:ilvl w:val="1"/>
+          <w:numId w:val="11"/>
+        </w:numPr>
+        <w:suppressAutoHyphens/>
+        <w:autoSpaceDE w:val="0"/>
+        <w:autoSpaceDN w:val="0"/>
+        <w:adjustRightInd w:val="0"/>
+        <w:spacing w:line="360" w:lineRule="auto"/>
+        <w:jc w:val="both"/>
+        <w:rPr>
+          <w:rFonts w:ascii="Liberation Serif" w:hAnsi="Liberation Serif" w:cstheme="minorBidi"/>
+          <w:b/>
+          <w:kern w:val="1"/>
+          <w:lang w:eastAsia="zh-CN" w:bidi="hi-IN"/>
+        </w:rPr>
+      </w:pPr>
+      <w:hyperlink r:id="rId20" w:history="1">
+        <w:r>
+          <w:rPr>
+            <w:rFonts w:ascii="Liberation Serif" w:hAnsi="Liberation Serif" w:cstheme="minorBidi"/>
+            <w:b/>
+            <w:color w:val="000080"/>
+            <w:kern w:val="1"/>
+            <w:sz w:val="26"/>
+            <w:u w:val="single"/>
+            <w:lang w:bidi="hi-IN"/>
+          </w:rPr>
+          <w:t>https://en.wikipedia.org/wiki/Convolutional_neural_network</w:t>
+        </w:r>
+      </w:hyperlink>
+    </w:p>
+    <w:p>
+      <w:pPr>
+        <w:pStyle w:val="Chng"/>
+        <w:tabs>
+          <w:tab w:val="left" w:pos="1350"/>
+        </w:tabs>
+        <w:jc w:val="center"/>
+        <w:outlineLvl w:val="0"/>
+      </w:pPr>
+    </w:p>
+    <w:p>
+      <w:pPr>
+        <w:pStyle w:val="Chng"/>
+        <w:tabs>
+          <w:tab w:val="left" w:pos="1350"/>
+        </w:tabs>
+        <w:outlineLvl w:val="0"/>
+      </w:pPr>
+    </w:p>
+    <w:p>
+      <w:pPr>
+        <w:pStyle w:val="Chng"/>
+        <w:tabs>
+          <w:tab w:val="left" w:pos="1350"/>
+        </w:tabs>
+        <w:outlineLvl w:val="0"/>
       </w:pPr>
     </w:p>
     <w:sectPr>
-      <w:headerReference w:type="default" r:id="rId17"/>
+      <w:headerReference w:type="default" r:id="rId21"/>
       <w:pgSz w:w="12240" w:h="15840"/>
       <w:pgMar w:top="1985" w:right="1134" w:bottom="1701" w:left="1985" w:header="720" w:footer="720" w:gutter="0"/>
       <w:pgNumType w:start="1"/>
@@ -16252,6 +16936,7 @@
   <w:style w:type="character" w:default="1" w:styleId="DefaultParagraphFont">
     <w:name w:val="Default Paragraph Font"/>
     <w:uiPriority w:val="1"/>
+    <w:semiHidden/>
     <w:unhideWhenUsed/>
   </w:style>
   <w:style w:type="table" w:default="1" w:styleId="TableNormal">
@@ -17053,6 +17738,7 @@
   <w:style w:type="character" w:default="1" w:styleId="DefaultParagraphFont">
     <w:name w:val="Default Paragraph Font"/>
     <w:uiPriority w:val="1"/>
+    <w:semiHidden/>
     <w:unhideWhenUsed/>
   </w:style>
   <w:style w:type="table" w:default="1" w:styleId="TableNormal">
@@ -17922,7 +18608,7 @@
 </file>
 
 <file path=customXml/itemProps1.xml><?xml version="1.0" encoding="utf-8"?>
-<ds:datastoreItem xmlns:ds="http://schemas.openxmlformats.org/officeDocument/2006/customXml" ds:itemID="{986064F9-BC75-4BF9-8BBA-A265C9C72C8F}">
+<ds:datastoreItem xmlns:ds="http://schemas.openxmlformats.org/officeDocument/2006/customXml" ds:itemID="{AB5CF9F0-140E-42F1-8586-33CEF050CFB9}">
   <ds:schemaRefs>
     <ds:schemaRef ds:uri="http://schemas.openxmlformats.org/officeDocument/2006/bibliography"/>
   </ds:schemaRefs>

</xml_diff>